<commit_message>
Updated WSL installation instructions
</commit_message>
<xml_diff>
--- a/CYBER360-Ex-1.2-Install-Toolsets.docx
+++ b/CYBER360-Ex-1.2-Install-Toolsets.docx
@@ -1,6 +1,6 @@
 
 <file path=word/document.xml><?xml version="1.0" encoding="utf-8"?>
-<w:document xmlns:wpc="http://schemas.microsoft.com/office/word/2010/wordprocessingCanvas" xmlns:cx="http://schemas.microsoft.com/office/drawing/2014/chartex" xmlns:cx1="http://schemas.microsoft.com/office/drawing/2015/9/8/chartex" xmlns:cx2="http://schemas.microsoft.com/office/drawing/2015/10/21/chartex" xmlns:cx3="http://schemas.microsoft.com/office/drawing/2016/5/9/chartex" xmlns:cx4="http://schemas.microsoft.com/office/drawing/2016/5/10/chartex" xmlns:cx5="http://schemas.microsoft.com/office/drawing/2016/5/11/chartex" xmlns:cx6="http://schemas.microsoft.com/office/drawing/2016/5/12/chartex" xmlns:cx7="http://schemas.microsoft.com/office/drawing/2016/5/13/chartex" xmlns:cx8="http://schemas.microsoft.com/office/drawing/2016/5/14/chartex" xmlns:mc="http://schemas.openxmlformats.org/markup-compatibility/2006" xmlns:aink="http://schemas.microsoft.com/office/drawing/2016/ink" xmlns:am3d="http://schemas.microsoft.com/office/drawing/2017/model3d" xmlns:o="urn:schemas-microsoft-com:office:office" xmlns:oel="http://schemas.microsoft.com/office/2019/extlst" xmlns:r="http://schemas.openxmlformats.org/officeDocument/2006/relationships" xmlns:m="http://schemas.openxmlformats.org/officeDocument/2006/math" xmlns:v="urn:schemas-microsoft-com:vml" xmlns:wp14="http://schemas.microsoft.com/office/word/2010/wordprocessingDrawing" xmlns:wp="http://schemas.openxmlformats.org/drawingml/2006/wordprocessingDrawing" xmlns:w10="urn:schemas-microsoft-com:office:word" xmlns:w="http://schemas.openxmlformats.org/wordprocessingml/2006/main" xmlns:w14="http://schemas.microsoft.com/office/word/2010/wordml" xmlns:w15="http://schemas.microsoft.com/office/word/2012/wordml" xmlns:w16cex="http://schemas.microsoft.com/office/word/2018/wordml/cex" xmlns:w16cid="http://schemas.microsoft.com/office/word/2016/wordml/cid" xmlns:w16="http://schemas.microsoft.com/office/word/2018/wordml" xmlns:w16du="http://schemas.microsoft.com/office/word/2023/wordml/word16du" xmlns:w16sdtdh="http://schemas.microsoft.com/office/word/2020/wordml/sdtdatahash" xmlns:w16se="http://schemas.microsoft.com/office/word/2015/wordml/symex" xmlns:wpg="http://schemas.microsoft.com/office/word/2010/wordprocessingGroup" xmlns:wpi="http://schemas.microsoft.com/office/word/2010/wordprocessingInk" xmlns:wne="http://schemas.microsoft.com/office/word/2006/wordml" xmlns:wps="http://schemas.microsoft.com/office/word/2010/wordprocessingShape" mc:Ignorable="w14 w15 w16se w16cid w16 w16cex w16sdtdh w16du wp14">
+<w:document xmlns:wpc="http://schemas.microsoft.com/office/word/2010/wordprocessingCanvas" xmlns:cx="http://schemas.microsoft.com/office/drawing/2014/chartex" xmlns:cx1="http://schemas.microsoft.com/office/drawing/2015/9/8/chartex" xmlns:cx2="http://schemas.microsoft.com/office/drawing/2015/10/21/chartex" xmlns:cx3="http://schemas.microsoft.com/office/drawing/2016/5/9/chartex" xmlns:cx4="http://schemas.microsoft.com/office/drawing/2016/5/10/chartex" xmlns:cx5="http://schemas.microsoft.com/office/drawing/2016/5/11/chartex" xmlns:cx6="http://schemas.microsoft.com/office/drawing/2016/5/12/chartex" xmlns:cx7="http://schemas.microsoft.com/office/drawing/2016/5/13/chartex" xmlns:cx8="http://schemas.microsoft.com/office/drawing/2016/5/14/chartex" xmlns:mc="http://schemas.openxmlformats.org/markup-compatibility/2006" xmlns:aink="http://schemas.microsoft.com/office/drawing/2016/ink" xmlns:am3d="http://schemas.microsoft.com/office/drawing/2017/model3d" xmlns:o="urn:schemas-microsoft-com:office:office" xmlns:oel="http://schemas.microsoft.com/office/2019/extlst" xmlns:r="http://schemas.openxmlformats.org/officeDocument/2006/relationships" xmlns:m="http://schemas.openxmlformats.org/officeDocument/2006/math" xmlns:v="urn:schemas-microsoft-com:vml" xmlns:wp14="http://schemas.microsoft.com/office/word/2010/wordprocessingDrawing" xmlns:wp="http://schemas.openxmlformats.org/drawingml/2006/wordprocessingDrawing" xmlns:w10="urn:schemas-microsoft-com:office:word" xmlns:w="http://schemas.openxmlformats.org/wordprocessingml/2006/main" xmlns:w14="http://schemas.microsoft.com/office/word/2010/wordml" xmlns:w15="http://schemas.microsoft.com/office/word/2012/wordml" xmlns:w16cex="http://schemas.microsoft.com/office/word/2018/wordml/cex" xmlns:w16cid="http://schemas.microsoft.com/office/word/2016/wordml/cid" xmlns:w16="http://schemas.microsoft.com/office/word/2018/wordml" xmlns:w16du="http://schemas.microsoft.com/office/word/2023/wordml/word16du" xmlns:w16sdtdh="http://schemas.microsoft.com/office/word/2020/wordml/sdtdatahash" xmlns:w16sdtfl="http://schemas.microsoft.com/office/word/2024/wordml/sdtformatlock" xmlns:w16se="http://schemas.microsoft.com/office/word/2015/wordml/symex" xmlns:wpg="http://schemas.microsoft.com/office/word/2010/wordprocessingGroup" xmlns:wpi="http://schemas.microsoft.com/office/word/2010/wordprocessingInk" xmlns:wne="http://schemas.microsoft.com/office/word/2006/wordml" xmlns:wps="http://schemas.microsoft.com/office/word/2010/wordprocessingShape" mc:Ignorable="w14 w15 w16se w16cid w16 w16cex w16sdtdh w16sdtfl w16du wp14">
   <w:body>
     <w:p>
       <w:pPr>
@@ -1887,17 +1887,8 @@
           <w:sz w:val="22"/>
           <w:szCs w:val="22"/>
         </w:rPr>
-        <w:t xml:space="preserve">What is </w:t>
-      </w:r>
-      <w:proofErr w:type="gramStart"/>
-      <w:r>
-        <w:rPr>
-          <w:sz w:val="22"/>
-          <w:szCs w:val="22"/>
-        </w:rPr>
-        <w:t>the PSEdition</w:t>
-      </w:r>
-      <w:proofErr w:type="gramEnd"/>
+        <w:t>What is the PSEdition</w:t>
+      </w:r>
       <w:r>
         <w:rPr>
           <w:sz w:val="22"/>
@@ -2128,23 +2119,7 @@
           <w:sz w:val="22"/>
           <w:szCs w:val="22"/>
         </w:rPr>
-        <w:t xml:space="preserve">Next, launch an administrative shell. You will need administrative privilege </w:t>
-      </w:r>
-      <w:proofErr w:type="gramStart"/>
-      <w:r>
-        <w:rPr>
-          <w:sz w:val="22"/>
-          <w:szCs w:val="22"/>
-        </w:rPr>
-        <w:t>on</w:t>
-      </w:r>
-      <w:proofErr w:type="gramEnd"/>
-      <w:r>
-        <w:rPr>
-          <w:sz w:val="22"/>
-          <w:szCs w:val="22"/>
-        </w:rPr>
-        <w:t xml:space="preserve"> your system to do so. Again, type PowerShell at the Start menu, but this time, when you see the PowerShell best match, click the </w:t>
+        <w:t xml:space="preserve">Next, launch an administrative shell. You will need administrative privilege on your system to do so. Again, type PowerShell at the Start menu, but this time, when you see the PowerShell best match, click the </w:t>
       </w:r>
       <w:r>
         <w:rPr>
@@ -2746,7 +2721,23 @@
           <w:sz w:val="22"/>
           <w:szCs w:val="22"/>
         </w:rPr>
-        <w:t xml:space="preserve">search engine queries if you need to troubleshoot. As a last resort, you may install and use a Linux VM </w:t>
+        <w:t xml:space="preserve">search engine queries if you need to troubleshoot. As a last resort, you may install and use </w:t>
+      </w:r>
+      <w:proofErr w:type="gramStart"/>
+      <w:r>
+        <w:rPr>
+          <w:sz w:val="22"/>
+          <w:szCs w:val="22"/>
+        </w:rPr>
+        <w:t>a Linux</w:t>
+      </w:r>
+      <w:proofErr w:type="gramEnd"/>
+      <w:r>
+        <w:rPr>
+          <w:sz w:val="22"/>
+          <w:szCs w:val="22"/>
+        </w:rPr>
+        <w:t xml:space="preserve"> VM </w:t>
       </w:r>
       <w:proofErr w:type="gramStart"/>
       <w:r>
@@ -2799,8 +2790,46 @@
           <w:szCs w:val="22"/>
         </w:rPr>
         <w:lastRenderedPageBreak/>
-        <w:t>From the PowerShell prompt, enter</w:t>
-      </w:r>
+        <w:t xml:space="preserve">From the </w:t>
+      </w:r>
+      <w:r>
+        <w:rPr>
+          <w:sz w:val="22"/>
+          <w:szCs w:val="22"/>
+        </w:rPr>
+        <w:t xml:space="preserve">same Administrator </w:t>
+      </w:r>
+      <w:r>
+        <w:rPr>
+          <w:sz w:val="22"/>
+          <w:szCs w:val="22"/>
+        </w:rPr>
+        <w:t xml:space="preserve">PowerShell </w:t>
+      </w:r>
+      <w:proofErr w:type="gramStart"/>
+      <w:r>
+        <w:rPr>
+          <w:sz w:val="22"/>
+          <w:szCs w:val="22"/>
+        </w:rPr>
+        <w:t>prompt</w:t>
+      </w:r>
+      <w:proofErr w:type="gramEnd"/>
+      <w:r>
+        <w:rPr>
+          <w:sz w:val="22"/>
+          <w:szCs w:val="22"/>
+        </w:rPr>
+        <w:t xml:space="preserve"> you used above in task 1</w:t>
+      </w:r>
+      <w:r>
+        <w:rPr>
+          <w:sz w:val="22"/>
+          <w:szCs w:val="22"/>
+        </w:rPr>
+        <w:t>, enter</w:t>
+      </w:r>
+      <w:proofErr w:type="gramStart"/>
       <w:r>
         <w:rPr>
           <w:sz w:val="22"/>
@@ -2832,6 +2861,7 @@
         </w:rPr>
         <w:t>OptionalFeatures.exe</w:t>
       </w:r>
+      <w:proofErr w:type="gramEnd"/>
     </w:p>
     <w:p>
       <w:pPr>
@@ -2947,7 +2977,14 @@
           <w:sz w:val="22"/>
           <w:szCs w:val="22"/>
         </w:rPr>
-        <w:t xml:space="preserve"> checkbox and click </w:t>
+        <w:t xml:space="preserve"> checkbox</w:t>
+      </w:r>
+      <w:r>
+        <w:rPr>
+          <w:sz w:val="22"/>
+          <w:szCs w:val="22"/>
+        </w:rPr>
+        <w:t xml:space="preserve">. Also check the </w:t>
       </w:r>
       <w:r>
         <w:rPr>
@@ -2956,6 +2993,29 @@
           <w:sz w:val="22"/>
           <w:szCs w:val="22"/>
         </w:rPr>
+        <w:t>Virtual Machine Platform</w:t>
+      </w:r>
+      <w:r>
+        <w:rPr>
+          <w:sz w:val="22"/>
+          <w:szCs w:val="22"/>
+        </w:rPr>
+        <w:t xml:space="preserve"> checkbox. Then c</w:t>
+      </w:r>
+      <w:r>
+        <w:rPr>
+          <w:sz w:val="22"/>
+          <w:szCs w:val="22"/>
+        </w:rPr>
+        <w:t xml:space="preserve">lick </w:t>
+      </w:r>
+      <w:r>
+        <w:rPr>
+          <w:b/>
+          <w:bCs/>
+          <w:sz w:val="22"/>
+          <w:szCs w:val="22"/>
+        </w:rPr>
         <w:t>OK</w:t>
       </w:r>
       <w:r>
@@ -2998,7 +3058,21 @@
           <w:sz w:val="22"/>
           <w:szCs w:val="22"/>
         </w:rPr>
-        <w:t xml:space="preserve">fter some </w:t>
+        <w:t xml:space="preserve">fter </w:t>
+      </w:r>
+      <w:r>
+        <w:rPr>
+          <w:sz w:val="22"/>
+          <w:szCs w:val="22"/>
+        </w:rPr>
+        <w:t>some</w:t>
+      </w:r>
+      <w:r>
+        <w:rPr>
+          <w:sz w:val="22"/>
+          <w:szCs w:val="22"/>
+        </w:rPr>
+        <w:t xml:space="preserve"> </w:t>
       </w:r>
       <w:proofErr w:type="gramStart"/>
       <w:r>
@@ -3030,7 +3104,14 @@
           <w:sz w:val="22"/>
           <w:szCs w:val="22"/>
         </w:rPr>
-        <w:t>. You may need to restart.</w:t>
+        <w:t xml:space="preserve">. </w:t>
+      </w:r>
+      <w:r>
+        <w:rPr>
+          <w:sz w:val="22"/>
+          <w:szCs w:val="22"/>
+        </w:rPr>
+        <w:t>Restart your computer when prompted.</w:t>
       </w:r>
     </w:p>
     <w:p>
@@ -3051,32 +3132,39 @@
           <w:sz w:val="22"/>
           <w:szCs w:val="22"/>
         </w:rPr>
-        <w:t xml:space="preserve">After Windows restarts open the </w:t>
-      </w:r>
-      <w:r>
-        <w:rPr>
-          <w:b/>
-          <w:bCs/>
-          <w:sz w:val="22"/>
-          <w:szCs w:val="22"/>
-        </w:rPr>
-        <w:t>Microsoft Store</w:t>
-      </w:r>
-      <w:r>
-        <w:rPr>
-          <w:sz w:val="22"/>
-          <w:szCs w:val="22"/>
-        </w:rPr>
-        <w:t xml:space="preserve"> and search for </w:t>
-      </w:r>
-      <w:r>
-        <w:rPr>
-          <w:b/>
-          <w:bCs/>
-          <w:sz w:val="22"/>
-          <w:szCs w:val="22"/>
-        </w:rPr>
-        <w:t>Linux.</w:t>
+        <w:t>After Windows restarts</w:t>
+      </w:r>
+      <w:r>
+        <w:rPr>
+          <w:sz w:val="22"/>
+          <w:szCs w:val="22"/>
+        </w:rPr>
+        <w:t xml:space="preserve">, download and install the WSL kernel update from this official Microsoft link: </w:t>
+      </w:r>
+      <w:hyperlink r:id="rId15" w:history="1">
+        <w:r>
+          <w:rPr>
+            <w:rStyle w:val="Hyperlink"/>
+            <w:sz w:val="22"/>
+            <w:szCs w:val="22"/>
+          </w:rPr>
+          <w:t>https://aka.ms/wsl2kernel</w:t>
+        </w:r>
+      </w:hyperlink>
+      <w:r>
+        <w:rPr>
+          <w:sz w:val="22"/>
+          <w:szCs w:val="22"/>
+        </w:rPr>
+        <w:t xml:space="preserve">  </w:t>
+      </w:r>
+      <w:r>
+        <w:rPr>
+          <w:sz w:val="22"/>
+          <w:szCs w:val="22"/>
+        </w:rPr>
+        <w:br/>
+        <w:t>After installing the update, restart your computer again.</w:t>
       </w:r>
     </w:p>
     <w:p>
@@ -3097,70 +3185,14 @@
           <w:sz w:val="22"/>
           <w:szCs w:val="22"/>
         </w:rPr>
-        <w:t xml:space="preserve">Select </w:t>
-      </w:r>
-      <w:r>
-        <w:rPr>
-          <w:sz w:val="22"/>
-          <w:szCs w:val="22"/>
-        </w:rPr>
-        <w:t>a</w:t>
-      </w:r>
-      <w:r>
-        <w:rPr>
-          <w:sz w:val="22"/>
-          <w:szCs w:val="22"/>
-        </w:rPr>
-        <w:t xml:space="preserve"> </w:t>
-      </w:r>
-      <w:r>
-        <w:rPr>
-          <w:sz w:val="22"/>
-          <w:szCs w:val="22"/>
-        </w:rPr>
-        <w:t>distribution</w:t>
-      </w:r>
-      <w:r>
-        <w:rPr>
-          <w:sz w:val="22"/>
-          <w:szCs w:val="22"/>
-        </w:rPr>
-        <w:t xml:space="preserve"> </w:t>
-      </w:r>
-      <w:r>
-        <w:rPr>
-          <w:sz w:val="22"/>
-          <w:szCs w:val="22"/>
-        </w:rPr>
-        <w:t>(</w:t>
-      </w:r>
-      <w:r>
-        <w:rPr>
-          <w:sz w:val="22"/>
-          <w:szCs w:val="22"/>
-        </w:rPr>
-        <w:t>Linux</w:t>
-      </w:r>
-      <w:r>
-        <w:rPr>
-          <w:sz w:val="22"/>
-          <w:szCs w:val="22"/>
-        </w:rPr>
-        <w:t xml:space="preserve"> “flavor”)</w:t>
-      </w:r>
-      <w:r>
-        <w:rPr>
-          <w:sz w:val="22"/>
-          <w:szCs w:val="22"/>
-        </w:rPr>
-        <w:t xml:space="preserve"> you want to install.</w:t>
-      </w:r>
-      <w:r>
-        <w:rPr>
-          <w:sz w:val="22"/>
-          <w:szCs w:val="22"/>
-        </w:rPr>
-        <w:t xml:space="preserve"> (If you’re not sure, try </w:t>
+        <w:t>O</w:t>
+      </w:r>
+      <w:r>
+        <w:rPr>
+          <w:sz w:val="22"/>
+          <w:szCs w:val="22"/>
+        </w:rPr>
+        <w:t xml:space="preserve">pen the </w:t>
       </w:r>
       <w:r>
         <w:rPr>
@@ -3169,6 +3201,115 @@
           <w:sz w:val="22"/>
           <w:szCs w:val="22"/>
         </w:rPr>
+        <w:t>Microsoft Store</w:t>
+      </w:r>
+      <w:r>
+        <w:rPr>
+          <w:sz w:val="22"/>
+          <w:szCs w:val="22"/>
+        </w:rPr>
+        <w:t xml:space="preserve"> and search for </w:t>
+      </w:r>
+      <w:r>
+        <w:rPr>
+          <w:b/>
+          <w:bCs/>
+          <w:sz w:val="22"/>
+          <w:szCs w:val="22"/>
+        </w:rPr>
+        <w:t>Linux</w:t>
+      </w:r>
+      <w:r>
+        <w:rPr>
+          <w:sz w:val="22"/>
+          <w:szCs w:val="22"/>
+        </w:rPr>
+        <w:t xml:space="preserve"> distributions. S</w:t>
+      </w:r>
+      <w:r>
+        <w:rPr>
+          <w:sz w:val="22"/>
+          <w:szCs w:val="22"/>
+        </w:rPr>
+        <w:t xml:space="preserve">elect </w:t>
+      </w:r>
+      <w:r>
+        <w:rPr>
+          <w:sz w:val="22"/>
+          <w:szCs w:val="22"/>
+        </w:rPr>
+        <w:t>a</w:t>
+      </w:r>
+      <w:r>
+        <w:rPr>
+          <w:sz w:val="22"/>
+          <w:szCs w:val="22"/>
+        </w:rPr>
+        <w:t xml:space="preserve"> </w:t>
+      </w:r>
+      <w:r>
+        <w:rPr>
+          <w:sz w:val="22"/>
+          <w:szCs w:val="22"/>
+        </w:rPr>
+        <w:t>distribution</w:t>
+      </w:r>
+      <w:r>
+        <w:rPr>
+          <w:sz w:val="22"/>
+          <w:szCs w:val="22"/>
+        </w:rPr>
+        <w:t xml:space="preserve"> </w:t>
+      </w:r>
+      <w:r>
+        <w:rPr>
+          <w:sz w:val="22"/>
+          <w:szCs w:val="22"/>
+        </w:rPr>
+        <w:t>(</w:t>
+      </w:r>
+      <w:r>
+        <w:rPr>
+          <w:sz w:val="22"/>
+          <w:szCs w:val="22"/>
+        </w:rPr>
+        <w:t xml:space="preserve">a </w:t>
+      </w:r>
+      <w:r>
+        <w:rPr>
+          <w:sz w:val="22"/>
+          <w:szCs w:val="22"/>
+        </w:rPr>
+        <w:t>Linux</w:t>
+      </w:r>
+      <w:r>
+        <w:rPr>
+          <w:sz w:val="22"/>
+          <w:szCs w:val="22"/>
+        </w:rPr>
+        <w:t xml:space="preserve"> “flavor”)</w:t>
+      </w:r>
+      <w:r>
+        <w:rPr>
+          <w:sz w:val="22"/>
+          <w:szCs w:val="22"/>
+        </w:rPr>
+        <w:t xml:space="preserve"> you want to install.</w:t>
+      </w:r>
+      <w:r>
+        <w:rPr>
+          <w:sz w:val="22"/>
+          <w:szCs w:val="22"/>
+        </w:rPr>
+        <w:t xml:space="preserve"> (If you’re not sure, try </w:t>
+      </w:r>
+      <w:r>
+        <w:rPr>
+          <w:b/>
+          <w:bCs/>
+          <w:sz w:val="22"/>
+          <w:szCs w:val="22"/>
+        </w:rPr>
         <w:t>Ubuntu</w:t>
       </w:r>
       <w:r>
@@ -3177,6 +3318,101 @@
           <w:szCs w:val="22"/>
         </w:rPr>
         <w:t>.)</w:t>
+      </w:r>
+      <w:r>
+        <w:rPr>
+          <w:sz w:val="22"/>
+          <w:szCs w:val="22"/>
+        </w:rPr>
+        <w:t xml:space="preserve"> After installation, click </w:t>
+      </w:r>
+      <w:r>
+        <w:rPr>
+          <w:b/>
+          <w:bCs/>
+          <w:sz w:val="22"/>
+          <w:szCs w:val="22"/>
+        </w:rPr>
+        <w:t>Launch</w:t>
+      </w:r>
+      <w:r>
+        <w:rPr>
+          <w:sz w:val="22"/>
+          <w:szCs w:val="22"/>
+        </w:rPr>
+        <w:t xml:space="preserve">. </w:t>
+      </w:r>
+      <w:r>
+        <w:rPr>
+          <w:sz w:val="22"/>
+          <w:szCs w:val="22"/>
+        </w:rPr>
+        <w:t xml:space="preserve">The first time </w:t>
+      </w:r>
+      <w:proofErr w:type="gramStart"/>
+      <w:r>
+        <w:rPr>
+          <w:sz w:val="22"/>
+          <w:szCs w:val="22"/>
+        </w:rPr>
+        <w:t>runs</w:t>
+      </w:r>
+      <w:r>
+        <w:rPr>
+          <w:sz w:val="22"/>
+          <w:szCs w:val="22"/>
+        </w:rPr>
+        <w:t>,</w:t>
+      </w:r>
+      <w:proofErr w:type="gramEnd"/>
+      <w:r>
+        <w:rPr>
+          <w:sz w:val="22"/>
+          <w:szCs w:val="22"/>
+        </w:rPr>
+        <w:t xml:space="preserve"> </w:t>
+      </w:r>
+      <w:r>
+        <w:rPr>
+          <w:sz w:val="22"/>
+          <w:szCs w:val="22"/>
+        </w:rPr>
+        <w:t>it</w:t>
+      </w:r>
+      <w:r>
+        <w:rPr>
+          <w:sz w:val="22"/>
+          <w:szCs w:val="22"/>
+        </w:rPr>
+        <w:t xml:space="preserve"> will take </w:t>
+      </w:r>
+      <w:r>
+        <w:rPr>
+          <w:sz w:val="22"/>
+          <w:szCs w:val="22"/>
+        </w:rPr>
+        <w:t xml:space="preserve">a little more time </w:t>
+      </w:r>
+      <w:r>
+        <w:rPr>
+          <w:sz w:val="22"/>
+          <w:szCs w:val="22"/>
+        </w:rPr>
+        <w:t xml:space="preserve">to finish </w:t>
+      </w:r>
+      <w:r>
+        <w:rPr>
+          <w:sz w:val="22"/>
+          <w:szCs w:val="22"/>
+        </w:rPr>
+        <w:t>setting up</w:t>
+      </w:r>
+      <w:r>
+        <w:rPr>
+          <w:sz w:val="22"/>
+          <w:szCs w:val="22"/>
+        </w:rPr>
+        <w:t>.</w:t>
       </w:r>
     </w:p>
     <w:p>
@@ -3197,91 +3433,14 @@
           <w:sz w:val="22"/>
           <w:szCs w:val="22"/>
         </w:rPr>
-        <w:t xml:space="preserve">After it installs, </w:t>
-      </w:r>
-      <w:r>
-        <w:rPr>
-          <w:b/>
-          <w:bCs/>
-          <w:sz w:val="22"/>
-          <w:szCs w:val="22"/>
-        </w:rPr>
-        <w:t>launch</w:t>
-      </w:r>
-      <w:r>
-        <w:rPr>
-          <w:sz w:val="22"/>
-          <w:szCs w:val="22"/>
-        </w:rPr>
-        <w:t xml:space="preserve"> it. It will take some time to finish installing.</w:t>
-      </w:r>
-      <w:r>
-        <w:rPr>
-          <w:sz w:val="22"/>
-          <w:szCs w:val="22"/>
-        </w:rPr>
-        <w:t xml:space="preserve"> (You might be prompted to install a WSL update</w:t>
-      </w:r>
-      <w:r>
-        <w:rPr>
-          <w:sz w:val="22"/>
-          <w:szCs w:val="22"/>
-        </w:rPr>
-        <w:t>.</w:t>
-      </w:r>
-      <w:r>
-        <w:rPr>
-          <w:sz w:val="22"/>
-          <w:szCs w:val="22"/>
-        </w:rPr>
-        <w:t xml:space="preserve"> </w:t>
-      </w:r>
-      <w:r>
-        <w:rPr>
-          <w:sz w:val="22"/>
-          <w:szCs w:val="22"/>
-        </w:rPr>
-        <w:t xml:space="preserve">Also, </w:t>
-      </w:r>
-      <w:r>
-        <w:rPr>
-          <w:sz w:val="22"/>
-          <w:szCs w:val="22"/>
-        </w:rPr>
-        <w:t xml:space="preserve">you might need to </w:t>
-      </w:r>
-      <w:proofErr w:type="gramStart"/>
-      <w:r>
-        <w:rPr>
-          <w:sz w:val="22"/>
-          <w:szCs w:val="22"/>
-        </w:rPr>
-        <w:t xml:space="preserve">run  </w:t>
-      </w:r>
-      <w:r>
-        <w:rPr>
-          <w:rFonts w:ascii="Consolas" w:hAnsi="Consolas"/>
-          <w:b/>
-          <w:bCs/>
-          <w:sz w:val="22"/>
-          <w:szCs w:val="22"/>
-        </w:rPr>
-        <w:t>OptionalFeatures.exe</w:t>
-      </w:r>
-      <w:proofErr w:type="gramEnd"/>
-      <w:r>
-        <w:rPr>
-          <w:sz w:val="22"/>
-          <w:szCs w:val="22"/>
-        </w:rPr>
-        <w:t xml:space="preserve">  again </w:t>
-      </w:r>
-      <w:r>
-        <w:rPr>
-          <w:sz w:val="22"/>
-          <w:szCs w:val="22"/>
-        </w:rPr>
-        <w:t>to enable the Virtual Machine Platform feature.)</w:t>
+        <w:t>Create</w:t>
+      </w:r>
+      <w:r>
+        <w:rPr>
+          <w:sz w:val="22"/>
+          <w:szCs w:val="22"/>
+        </w:rPr>
+        <w:t xml:space="preserve"> a username and password when prompted.</w:t>
       </w:r>
     </w:p>
     <w:p>
@@ -3302,14 +3461,37 @@
           <w:sz w:val="22"/>
           <w:szCs w:val="22"/>
         </w:rPr>
-        <w:t>Enter a username and password when prompted.</w:t>
+        <w:t>Yippee! Linux is now installed.</w:t>
+      </w:r>
+      <w:r>
+        <w:rPr>
+          <w:sz w:val="22"/>
+          <w:szCs w:val="22"/>
+        </w:rPr>
+        <w:t xml:space="preserve"> If you </w:t>
+      </w:r>
+      <w:proofErr w:type="gramStart"/>
+      <w:r>
+        <w:rPr>
+          <w:sz w:val="22"/>
+          <w:szCs w:val="22"/>
+        </w:rPr>
+        <w:t>had</w:t>
+      </w:r>
+      <w:proofErr w:type="gramEnd"/>
+      <w:r>
+        <w:rPr>
+          <w:sz w:val="22"/>
+          <w:szCs w:val="22"/>
+        </w:rPr>
+        <w:t xml:space="preserve"> trouble getting this far, here are a couple of troubleshooting tips:</w:t>
       </w:r>
     </w:p>
     <w:p>
       <w:pPr>
         <w:pStyle w:val="ListParagraph"/>
         <w:numPr>
-          <w:ilvl w:val="0"/>
+          <w:ilvl w:val="1"/>
           <w:numId w:val="13"/>
         </w:numPr>
         <w:contextualSpacing w:val="0"/>
@@ -3323,7 +3505,69 @@
           <w:sz w:val="22"/>
           <w:szCs w:val="22"/>
         </w:rPr>
-        <w:t>Yippee! Linux is now installed.</w:t>
+        <w:t xml:space="preserve">If you see an error about WSL version or kernel, be sure you installed the update from </w:t>
+      </w:r>
+      <w:hyperlink r:id="rId16" w:history="1">
+        <w:r>
+          <w:rPr>
+            <w:rStyle w:val="Hyperlink"/>
+            <w:sz w:val="22"/>
+            <w:szCs w:val="22"/>
+          </w:rPr>
+          <w:t>https://aka.ms/wsl2kernel</w:t>
+        </w:r>
+      </w:hyperlink>
+      <w:r>
+        <w:rPr>
+          <w:sz w:val="22"/>
+          <w:szCs w:val="22"/>
+        </w:rPr>
+        <w:t xml:space="preserve"> .</w:t>
+      </w:r>
+    </w:p>
+    <w:p>
+      <w:pPr>
+        <w:pStyle w:val="ListParagraph"/>
+        <w:numPr>
+          <w:ilvl w:val="1"/>
+          <w:numId w:val="13"/>
+        </w:numPr>
+        <w:contextualSpacing w:val="0"/>
+        <w:rPr>
+          <w:sz w:val="22"/>
+          <w:szCs w:val="22"/>
+        </w:rPr>
+      </w:pPr>
+      <w:r>
+        <w:rPr>
+          <w:sz w:val="22"/>
+          <w:szCs w:val="22"/>
+        </w:rPr>
+        <w:t>If WSL still doesn’t work, try running this command in your Administrator-privileged PowerShell:</w:t>
+      </w:r>
+      <w:r>
+        <w:rPr>
+          <w:sz w:val="22"/>
+          <w:szCs w:val="22"/>
+        </w:rPr>
+        <w:br/>
+      </w:r>
+      <w:r>
+        <w:rPr>
+          <w:rFonts w:ascii="Consolas" w:hAnsi="Consolas"/>
+          <w:b/>
+          <w:bCs/>
+          <w:sz w:val="22"/>
+          <w:szCs w:val="22"/>
+        </w:rPr>
+        <w:t>wsl --install</w:t>
+      </w:r>
+      <w:r>
+        <w:rPr>
+          <w:sz w:val="22"/>
+          <w:szCs w:val="22"/>
+        </w:rPr>
+        <w:t xml:space="preserve"> </w:t>
       </w:r>
     </w:p>
     <w:p>
@@ -3380,6 +3624,7 @@
           <w:sz w:val="22"/>
           <w:szCs w:val="22"/>
         </w:rPr>
+        <w:lastRenderedPageBreak/>
         <w:t xml:space="preserve">At your Linux shell prompt, enter the command: </w:t>
       </w:r>
       <w:r>
@@ -3557,7 +3802,6 @@
           <w:sz w:val="22"/>
           <w:szCs w:val="22"/>
         </w:rPr>
-        <w:lastRenderedPageBreak/>
         <w:t xml:space="preserve">First, install PowerShell Core on Windows. </w:t>
       </w:r>
       <w:r>
@@ -3567,7 +3811,7 @@
         </w:rPr>
         <w:t xml:space="preserve">Visit </w:t>
       </w:r>
-      <w:hyperlink r:id="rId15" w:history="1">
+      <w:hyperlink r:id="rId17" w:history="1">
         <w:r>
           <w:rPr>
             <w:rStyle w:val="Hyperlink"/>
@@ -3917,23 +4161,7 @@
           <w:sz w:val="22"/>
           <w:szCs w:val="22"/>
         </w:rPr>
-        <w:t xml:space="preserve">What is </w:t>
-      </w:r>
-      <w:proofErr w:type="gramStart"/>
-      <w:r>
-        <w:rPr>
-          <w:sz w:val="22"/>
-          <w:szCs w:val="22"/>
-        </w:rPr>
-        <w:t>the PSEdition</w:t>
-      </w:r>
-      <w:proofErr w:type="gramEnd"/>
-      <w:r>
-        <w:rPr>
-          <w:sz w:val="22"/>
-          <w:szCs w:val="22"/>
-        </w:rPr>
-        <w:t xml:space="preserve">? </w:t>
+        <w:t xml:space="preserve">What is the PSEdition? </w:t>
       </w:r>
       <w:sdt>
         <w:sdtPr>
@@ -4272,7 +4500,7 @@
         </w:rPr>
         <w:t xml:space="preserve">: </w:t>
       </w:r>
-      <w:hyperlink r:id="rId16" w:history="1">
+      <w:hyperlink r:id="rId18" w:history="1">
         <w:r>
           <w:rPr>
             <w:rStyle w:val="Hyperlink"/>
@@ -4303,6 +4531,7 @@
           <w:sz w:val="22"/>
           <w:szCs w:val="22"/>
         </w:rPr>
+        <w:lastRenderedPageBreak/>
         <w:t>For example, if you selected Ubuntu as your Linux distribution,</w:t>
       </w:r>
       <w:r>
@@ -4314,7 +4543,7 @@
         </w:rPr>
         <w:t xml:space="preserve"> click on the link to </w:t>
       </w:r>
-      <w:hyperlink r:id="rId17" w:history="1">
+      <w:hyperlink r:id="rId19" w:history="1">
         <w:r>
           <w:rPr>
             <w:rStyle w:val="Hyperlink"/>
@@ -4498,7 +4727,6 @@
           <w:sz w:val="22"/>
           <w:szCs w:val="22"/>
         </w:rPr>
-        <w:lastRenderedPageBreak/>
         <w:t xml:space="preserve">wget </w:t>
       </w:r>
       <w:r>
@@ -4859,23 +5087,7 @@
           <w:sz w:val="22"/>
           <w:szCs w:val="22"/>
         </w:rPr>
-        <w:t xml:space="preserve">What is </w:t>
-      </w:r>
-      <w:proofErr w:type="gramStart"/>
-      <w:r>
-        <w:rPr>
-          <w:sz w:val="22"/>
-          <w:szCs w:val="22"/>
-        </w:rPr>
-        <w:t>the PSEdition</w:t>
-      </w:r>
-      <w:proofErr w:type="gramEnd"/>
-      <w:r>
-        <w:rPr>
-          <w:sz w:val="22"/>
-          <w:szCs w:val="22"/>
-        </w:rPr>
-        <w:t xml:space="preserve">? </w:t>
+        <w:t xml:space="preserve">What is the PSEdition? </w:t>
       </w:r>
       <w:sdt>
         <w:sdtPr>
@@ -5144,7 +5356,7 @@
         </w:rPr>
         <w:t xml:space="preserve"> from </w:t>
       </w:r>
-      <w:hyperlink r:id="rId18" w:history="1">
+      <w:hyperlink r:id="rId20" w:history="1">
         <w:r>
           <w:rPr>
             <w:rStyle w:val="Hyperlink"/>
@@ -5262,6 +5474,7 @@
           <w:sz w:val="22"/>
           <w:szCs w:val="22"/>
         </w:rPr>
+        <w:lastRenderedPageBreak/>
         <w:t>Create a short script:</w:t>
       </w:r>
     </w:p>
@@ -5471,7 +5684,6 @@
           <w:sz w:val="22"/>
           <w:szCs w:val="22"/>
         </w:rPr>
-        <w:lastRenderedPageBreak/>
         <w:br/>
       </w:r>
       <w:r>
@@ -5580,7 +5792,7 @@
                     <pic:cNvPicPr/>
                   </pic:nvPicPr>
                   <pic:blipFill>
-                    <a:blip r:embed="rId19"/>
+                    <a:blip r:embed="rId21"/>
                     <a:stretch>
                       <a:fillRect/>
                     </a:stretch>
@@ -5679,6 +5891,7 @@
         </w:rPr>
         <w:t>problem</w:t>
       </w:r>
+      <w:proofErr w:type="gramEnd"/>
       <w:r>
         <w:rPr>
           <w:sz w:val="22"/>
@@ -5691,15 +5904,7 @@
           <w:sz w:val="22"/>
           <w:szCs w:val="22"/>
         </w:rPr>
-        <w:t>s</w:t>
-      </w:r>
-      <w:proofErr w:type="gramEnd"/>
-      <w:r>
-        <w:rPr>
-          <w:sz w:val="22"/>
-          <w:szCs w:val="22"/>
-        </w:rPr>
-        <w:t>. First, save the file:</w:t>
+        <w:t>s. First, save the file:</w:t>
       </w:r>
     </w:p>
     <w:p>
@@ -5818,6 +6023,7 @@
           <w:sz w:val="22"/>
           <w:szCs w:val="22"/>
         </w:rPr>
+        <w:lastRenderedPageBreak/>
         <w:t xml:space="preserve">Shortly after </w:t>
       </w:r>
       <w:r>
@@ -5870,7 +6076,7 @@
                     <pic:cNvPicPr/>
                   </pic:nvPicPr>
                   <pic:blipFill>
-                    <a:blip r:embed="rId20"/>
+                    <a:blip r:embed="rId22"/>
                     <a:stretch>
                       <a:fillRect/>
                     </a:stretch>
@@ -5953,7 +6159,6 @@
           <w:sz w:val="22"/>
           <w:szCs w:val="22"/>
         </w:rPr>
-        <w:lastRenderedPageBreak/>
         <w:t>Now notice that you now have color coding</w:t>
       </w:r>
       <w:r>
@@ -6306,19 +6511,8 @@
           <w:sz w:val="22"/>
           <w:szCs w:val="22"/>
         </w:rPr>
-        <w:t xml:space="preserve"> </w:t>
-      </w:r>
-      <w:proofErr w:type="gramStart"/>
-      <w:r>
-        <w:rPr>
-          <w:rStyle w:val="AnswerChar"/>
-          <w:color w:val="000000" w:themeColor="text1"/>
-          <w:sz w:val="22"/>
-          <w:szCs w:val="22"/>
-        </w:rPr>
-        <w:t>a value</w:t>
-      </w:r>
-      <w:proofErr w:type="gramEnd"/>
+        <w:t xml:space="preserve"> a value</w:t>
+      </w:r>
       <w:r>
         <w:rPr>
           <w:rStyle w:val="AnswerChar"/>
@@ -6463,6 +6657,7 @@
           <w:sz w:val="22"/>
           <w:szCs w:val="22"/>
         </w:rPr>
+        <w:lastRenderedPageBreak/>
         <w:t>Compare your screen</w:t>
       </w:r>
       <w:r>
@@ -6511,7 +6706,7 @@
                     <pic:cNvPicPr/>
                   </pic:nvPicPr>
                   <pic:blipFill>
-                    <a:blip r:embed="rId21"/>
+                    <a:blip r:embed="rId23"/>
                     <a:stretch>
                       <a:fillRect/>
                     </a:stretch>
@@ -6624,7 +6819,23 @@
           <w:sz w:val="22"/>
           <w:szCs w:val="22"/>
         </w:rPr>
-        <w:t xml:space="preserve"> and also the ones the user defined.</w:t>
+        <w:t xml:space="preserve"> </w:t>
+      </w:r>
+      <w:proofErr w:type="gramStart"/>
+      <w:r>
+        <w:rPr>
+          <w:sz w:val="22"/>
+          <w:szCs w:val="22"/>
+        </w:rPr>
+        <w:t>and also</w:t>
+      </w:r>
+      <w:proofErr w:type="gramEnd"/>
+      <w:r>
+        <w:rPr>
+          <w:sz w:val="22"/>
+          <w:szCs w:val="22"/>
+        </w:rPr>
+        <w:t xml:space="preserve"> the ones the user defined.</w:t>
       </w:r>
     </w:p>
     <w:p>
@@ -6795,7 +7006,7 @@
                     <pic:cNvPicPr/>
                   </pic:nvPicPr>
                   <pic:blipFill>
-                    <a:blip r:embed="rId22"/>
+                    <a:blip r:embed="rId24"/>
                     <a:stretch>
                       <a:fillRect/>
                     </a:stretch>
@@ -6874,7 +7085,6 @@
           <w:sz w:val="22"/>
           <w:szCs w:val="22"/>
         </w:rPr>
-        <w:lastRenderedPageBreak/>
         <w:t xml:space="preserve">What does </w:t>
       </w:r>
       <w:r>
@@ -6899,7 +7109,7 @@
                     <pic:cNvPicPr/>
                   </pic:nvPicPr>
                   <pic:blipFill>
-                    <a:blip r:embed="rId23"/>
+                    <a:blip r:embed="rId25"/>
                     <a:stretch>
                       <a:fillRect/>
                     </a:stretch>
@@ -7010,7 +7220,7 @@
                     <pic:cNvPicPr/>
                   </pic:nvPicPr>
                   <pic:blipFill>
-                    <a:blip r:embed="rId24"/>
+                    <a:blip r:embed="rId26"/>
                     <a:stretch>
                       <a:fillRect/>
                     </a:stretch>
@@ -7121,7 +7331,7 @@
                     <pic:cNvPicPr/>
                   </pic:nvPicPr>
                   <pic:blipFill>
-                    <a:blip r:embed="rId25"/>
+                    <a:blip r:embed="rId27"/>
                     <a:stretch>
                       <a:fillRect/>
                     </a:stretch>
@@ -7232,7 +7442,7 @@
                     <pic:cNvPicPr/>
                   </pic:nvPicPr>
                   <pic:blipFill>
-                    <a:blip r:embed="rId26"/>
+                    <a:blip r:embed="rId28"/>
                     <a:stretch>
                       <a:fillRect/>
                     </a:stretch>
@@ -7345,7 +7555,7 @@
                     <pic:cNvPicPr/>
                   </pic:nvPicPr>
                   <pic:blipFill>
-                    <a:blip r:embed="rId27"/>
+                    <a:blip r:embed="rId29"/>
                     <a:stretch>
                       <a:fillRect/>
                     </a:stretch>
@@ -7453,6 +7663,7 @@
           <w:sz w:val="22"/>
           <w:szCs w:val="22"/>
         </w:rPr>
+        <w:lastRenderedPageBreak/>
         <w:t>Fix the code so it works correctly</w:t>
       </w:r>
       <w:r>
@@ -7614,7 +7825,7 @@
                     <pic:cNvPicPr/>
                   </pic:nvPicPr>
                   <pic:blipFill>
-                    <a:blip r:embed="rId28"/>
+                    <a:blip r:embed="rId30"/>
                     <a:stretch>
                       <a:fillRect/>
                     </a:stretch>
@@ -7838,7 +8049,7 @@
                     <pic:cNvPicPr/>
                   </pic:nvPicPr>
                   <pic:blipFill>
-                    <a:blip r:embed="rId29"/>
+                    <a:blip r:embed="rId31"/>
                     <a:stretch>
                       <a:fillRect/>
                     </a:stretch>
@@ -7962,7 +8173,7 @@
       </w:r>
     </w:p>
     <w:sectPr>
-      <w:footerReference w:type="default" r:id="rId30"/>
+      <w:footerReference w:type="default" r:id="rId32"/>
       <w:pgSz w:w="12240" w:h="15840"/>
       <w:pgMar w:top="720" w:right="720" w:bottom="1152" w:left="720" w:header="0" w:footer="288" w:gutter="0"/>
       <w:cols w:space="720"/>
@@ -7973,7 +8184,7 @@
 </file>
 
 <file path=word/endnotes.xml><?xml version="1.0" encoding="utf-8"?>
-<w:endnotes xmlns:wpc="http://schemas.microsoft.com/office/word/2010/wordprocessingCanvas" xmlns:cx="http://schemas.microsoft.com/office/drawing/2014/chartex" xmlns:cx1="http://schemas.microsoft.com/office/drawing/2015/9/8/chartex" xmlns:cx2="http://schemas.microsoft.com/office/drawing/2015/10/21/chartex" xmlns:cx3="http://schemas.microsoft.com/office/drawing/2016/5/9/chartex" xmlns:cx4="http://schemas.microsoft.com/office/drawing/2016/5/10/chartex" xmlns:cx5="http://schemas.microsoft.com/office/drawing/2016/5/11/chartex" xmlns:cx6="http://schemas.microsoft.com/office/drawing/2016/5/12/chartex" xmlns:cx7="http://schemas.microsoft.com/office/drawing/2016/5/13/chartex" xmlns:cx8="http://schemas.microsoft.com/office/drawing/2016/5/14/chartex" xmlns:mc="http://schemas.openxmlformats.org/markup-compatibility/2006" xmlns:aink="http://schemas.microsoft.com/office/drawing/2016/ink" xmlns:am3d="http://schemas.microsoft.com/office/drawing/2017/model3d" xmlns:o="urn:schemas-microsoft-com:office:office" xmlns:oel="http://schemas.microsoft.com/office/2019/extlst" xmlns:r="http://schemas.openxmlformats.org/officeDocument/2006/relationships" xmlns:m="http://schemas.openxmlformats.org/officeDocument/2006/math" xmlns:v="urn:schemas-microsoft-com:vml" xmlns:wp14="http://schemas.microsoft.com/office/word/2010/wordprocessingDrawing" xmlns:wp="http://schemas.openxmlformats.org/drawingml/2006/wordprocessingDrawing" xmlns:w10="urn:schemas-microsoft-com:office:word" xmlns:w="http://schemas.openxmlformats.org/wordprocessingml/2006/main" xmlns:w14="http://schemas.microsoft.com/office/word/2010/wordml" xmlns:w15="http://schemas.microsoft.com/office/word/2012/wordml" xmlns:w16cex="http://schemas.microsoft.com/office/word/2018/wordml/cex" xmlns:w16cid="http://schemas.microsoft.com/office/word/2016/wordml/cid" xmlns:w16="http://schemas.microsoft.com/office/word/2018/wordml" xmlns:w16du="http://schemas.microsoft.com/office/word/2023/wordml/word16du" xmlns:w16sdtdh="http://schemas.microsoft.com/office/word/2020/wordml/sdtdatahash" xmlns:w16se="http://schemas.microsoft.com/office/word/2015/wordml/symex" xmlns:wpg="http://schemas.microsoft.com/office/word/2010/wordprocessingGroup" xmlns:wpi="http://schemas.microsoft.com/office/word/2010/wordprocessingInk" xmlns:wne="http://schemas.microsoft.com/office/word/2006/wordml" xmlns:wps="http://schemas.microsoft.com/office/word/2010/wordprocessingShape" mc:Ignorable="w14 w15 w16se w16cid w16 w16cex w16sdtdh w16du wp14">
+<w:endnotes xmlns:wpc="http://schemas.microsoft.com/office/word/2010/wordprocessingCanvas" xmlns:cx="http://schemas.microsoft.com/office/drawing/2014/chartex" xmlns:cx1="http://schemas.microsoft.com/office/drawing/2015/9/8/chartex" xmlns:cx2="http://schemas.microsoft.com/office/drawing/2015/10/21/chartex" xmlns:cx3="http://schemas.microsoft.com/office/drawing/2016/5/9/chartex" xmlns:cx4="http://schemas.microsoft.com/office/drawing/2016/5/10/chartex" xmlns:cx5="http://schemas.microsoft.com/office/drawing/2016/5/11/chartex" xmlns:cx6="http://schemas.microsoft.com/office/drawing/2016/5/12/chartex" xmlns:cx7="http://schemas.microsoft.com/office/drawing/2016/5/13/chartex" xmlns:cx8="http://schemas.microsoft.com/office/drawing/2016/5/14/chartex" xmlns:mc="http://schemas.openxmlformats.org/markup-compatibility/2006" xmlns:aink="http://schemas.microsoft.com/office/drawing/2016/ink" xmlns:am3d="http://schemas.microsoft.com/office/drawing/2017/model3d" xmlns:o="urn:schemas-microsoft-com:office:office" xmlns:oel="http://schemas.microsoft.com/office/2019/extlst" xmlns:r="http://schemas.openxmlformats.org/officeDocument/2006/relationships" xmlns:m="http://schemas.openxmlformats.org/officeDocument/2006/math" xmlns:v="urn:schemas-microsoft-com:vml" xmlns:wp14="http://schemas.microsoft.com/office/word/2010/wordprocessingDrawing" xmlns:wp="http://schemas.openxmlformats.org/drawingml/2006/wordprocessingDrawing" xmlns:w10="urn:schemas-microsoft-com:office:word" xmlns:w="http://schemas.openxmlformats.org/wordprocessingml/2006/main" xmlns:w14="http://schemas.microsoft.com/office/word/2010/wordml" xmlns:w15="http://schemas.microsoft.com/office/word/2012/wordml" xmlns:w16cex="http://schemas.microsoft.com/office/word/2018/wordml/cex" xmlns:w16cid="http://schemas.microsoft.com/office/word/2016/wordml/cid" xmlns:w16="http://schemas.microsoft.com/office/word/2018/wordml" xmlns:w16du="http://schemas.microsoft.com/office/word/2023/wordml/word16du" xmlns:w16sdtdh="http://schemas.microsoft.com/office/word/2020/wordml/sdtdatahash" xmlns:w16sdtfl="http://schemas.microsoft.com/office/word/2024/wordml/sdtformatlock" xmlns:w16se="http://schemas.microsoft.com/office/word/2015/wordml/symex" xmlns:wpg="http://schemas.microsoft.com/office/word/2010/wordprocessingGroup" xmlns:wpi="http://schemas.microsoft.com/office/word/2010/wordprocessingInk" xmlns:wne="http://schemas.microsoft.com/office/word/2006/wordml" xmlns:wps="http://schemas.microsoft.com/office/word/2010/wordprocessingShape" mc:Ignorable="w14 w15 w16se w16cid w16 w16cex w16sdtdh w16sdtfl w16du wp14">
   <w:endnote w:type="separator" w:id="-1">
     <w:p>
       <w:pPr>
@@ -8005,7 +8216,7 @@
 </file>
 
 <file path=word/footer1.xml><?xml version="1.0" encoding="utf-8"?>
-<w:ftr xmlns:wpc="http://schemas.microsoft.com/office/word/2010/wordprocessingCanvas" xmlns:cx="http://schemas.microsoft.com/office/drawing/2014/chartex" xmlns:cx1="http://schemas.microsoft.com/office/drawing/2015/9/8/chartex" xmlns:cx2="http://schemas.microsoft.com/office/drawing/2015/10/21/chartex" xmlns:cx3="http://schemas.microsoft.com/office/drawing/2016/5/9/chartex" xmlns:cx4="http://schemas.microsoft.com/office/drawing/2016/5/10/chartex" xmlns:cx5="http://schemas.microsoft.com/office/drawing/2016/5/11/chartex" xmlns:cx6="http://schemas.microsoft.com/office/drawing/2016/5/12/chartex" xmlns:cx7="http://schemas.microsoft.com/office/drawing/2016/5/13/chartex" xmlns:cx8="http://schemas.microsoft.com/office/drawing/2016/5/14/chartex" xmlns:mc="http://schemas.openxmlformats.org/markup-compatibility/2006" xmlns:aink="http://schemas.microsoft.com/office/drawing/2016/ink" xmlns:am3d="http://schemas.microsoft.com/office/drawing/2017/model3d" xmlns:o="urn:schemas-microsoft-com:office:office" xmlns:oel="http://schemas.microsoft.com/office/2019/extlst" xmlns:r="http://schemas.openxmlformats.org/officeDocument/2006/relationships" xmlns:m="http://schemas.openxmlformats.org/officeDocument/2006/math" xmlns:v="urn:schemas-microsoft-com:vml" xmlns:wp14="http://schemas.microsoft.com/office/word/2010/wordprocessingDrawing" xmlns:wp="http://schemas.openxmlformats.org/drawingml/2006/wordprocessingDrawing" xmlns:w10="urn:schemas-microsoft-com:office:word" xmlns:w="http://schemas.openxmlformats.org/wordprocessingml/2006/main" xmlns:w14="http://schemas.microsoft.com/office/word/2010/wordml" xmlns:w15="http://schemas.microsoft.com/office/word/2012/wordml" xmlns:w16cex="http://schemas.microsoft.com/office/word/2018/wordml/cex" xmlns:w16cid="http://schemas.microsoft.com/office/word/2016/wordml/cid" xmlns:w16="http://schemas.microsoft.com/office/word/2018/wordml" xmlns:w16du="http://schemas.microsoft.com/office/word/2023/wordml/word16du" xmlns:w16sdtdh="http://schemas.microsoft.com/office/word/2020/wordml/sdtdatahash" xmlns:w16se="http://schemas.microsoft.com/office/word/2015/wordml/symex" xmlns:wpg="http://schemas.microsoft.com/office/word/2010/wordprocessingGroup" xmlns:wpi="http://schemas.microsoft.com/office/word/2010/wordprocessingInk" xmlns:wne="http://schemas.microsoft.com/office/word/2006/wordml" xmlns:wps="http://schemas.microsoft.com/office/word/2010/wordprocessingShape" mc:Ignorable="w14 w15 w16se w16cid w16 w16cex w16sdtdh w16du wp14">
+<w:ftr xmlns:wpc="http://schemas.microsoft.com/office/word/2010/wordprocessingCanvas" xmlns:cx="http://schemas.microsoft.com/office/drawing/2014/chartex" xmlns:cx1="http://schemas.microsoft.com/office/drawing/2015/9/8/chartex" xmlns:cx2="http://schemas.microsoft.com/office/drawing/2015/10/21/chartex" xmlns:cx3="http://schemas.microsoft.com/office/drawing/2016/5/9/chartex" xmlns:cx4="http://schemas.microsoft.com/office/drawing/2016/5/10/chartex" xmlns:cx5="http://schemas.microsoft.com/office/drawing/2016/5/11/chartex" xmlns:cx6="http://schemas.microsoft.com/office/drawing/2016/5/12/chartex" xmlns:cx7="http://schemas.microsoft.com/office/drawing/2016/5/13/chartex" xmlns:cx8="http://schemas.microsoft.com/office/drawing/2016/5/14/chartex" xmlns:mc="http://schemas.openxmlformats.org/markup-compatibility/2006" xmlns:aink="http://schemas.microsoft.com/office/drawing/2016/ink" xmlns:am3d="http://schemas.microsoft.com/office/drawing/2017/model3d" xmlns:o="urn:schemas-microsoft-com:office:office" xmlns:oel="http://schemas.microsoft.com/office/2019/extlst" xmlns:r="http://schemas.openxmlformats.org/officeDocument/2006/relationships" xmlns:m="http://schemas.openxmlformats.org/officeDocument/2006/math" xmlns:v="urn:schemas-microsoft-com:vml" xmlns:wp14="http://schemas.microsoft.com/office/word/2010/wordprocessingDrawing" xmlns:wp="http://schemas.openxmlformats.org/drawingml/2006/wordprocessingDrawing" xmlns:w10="urn:schemas-microsoft-com:office:word" xmlns:w="http://schemas.openxmlformats.org/wordprocessingml/2006/main" xmlns:w14="http://schemas.microsoft.com/office/word/2010/wordml" xmlns:w15="http://schemas.microsoft.com/office/word/2012/wordml" xmlns:w16cex="http://schemas.microsoft.com/office/word/2018/wordml/cex" xmlns:w16cid="http://schemas.microsoft.com/office/word/2016/wordml/cid" xmlns:w16="http://schemas.microsoft.com/office/word/2018/wordml" xmlns:w16du="http://schemas.microsoft.com/office/word/2023/wordml/word16du" xmlns:w16sdtdh="http://schemas.microsoft.com/office/word/2020/wordml/sdtdatahash" xmlns:w16sdtfl="http://schemas.microsoft.com/office/word/2024/wordml/sdtformatlock" xmlns:w16se="http://schemas.microsoft.com/office/word/2015/wordml/symex" xmlns:wpg="http://schemas.microsoft.com/office/word/2010/wordprocessingGroup" xmlns:wpi="http://schemas.microsoft.com/office/word/2010/wordprocessingInk" xmlns:wne="http://schemas.microsoft.com/office/word/2006/wordml" xmlns:wps="http://schemas.microsoft.com/office/word/2010/wordprocessingShape" mc:Ignorable="w14 w15 w16se w16cid w16 w16cex w16sdtdh w16sdtfl w16du wp14">
   <w:p>
     <w:pPr>
       <w:pStyle w:val="Footer"/>
@@ -8130,7 +8341,7 @@
         <w:sz w:val="16"/>
         <w:szCs w:val="18"/>
       </w:rPr>
-      <w:t xml:space="preserve">2024 </w:t>
+      <w:t xml:space="preserve">2025 </w:t>
     </w:r>
     <w:r>
       <w:rPr>
@@ -8317,7 +8528,7 @@
 </file>
 
 <file path=word/footnotes.xml><?xml version="1.0" encoding="utf-8"?>
-<w:footnotes xmlns:wpc="http://schemas.microsoft.com/office/word/2010/wordprocessingCanvas" xmlns:cx="http://schemas.microsoft.com/office/drawing/2014/chartex" xmlns:cx1="http://schemas.microsoft.com/office/drawing/2015/9/8/chartex" xmlns:cx2="http://schemas.microsoft.com/office/drawing/2015/10/21/chartex" xmlns:cx3="http://schemas.microsoft.com/office/drawing/2016/5/9/chartex" xmlns:cx4="http://schemas.microsoft.com/office/drawing/2016/5/10/chartex" xmlns:cx5="http://schemas.microsoft.com/office/drawing/2016/5/11/chartex" xmlns:cx6="http://schemas.microsoft.com/office/drawing/2016/5/12/chartex" xmlns:cx7="http://schemas.microsoft.com/office/drawing/2016/5/13/chartex" xmlns:cx8="http://schemas.microsoft.com/office/drawing/2016/5/14/chartex" xmlns:mc="http://schemas.openxmlformats.org/markup-compatibility/2006" xmlns:aink="http://schemas.microsoft.com/office/drawing/2016/ink" xmlns:am3d="http://schemas.microsoft.com/office/drawing/2017/model3d" xmlns:o="urn:schemas-microsoft-com:office:office" xmlns:oel="http://schemas.microsoft.com/office/2019/extlst" xmlns:r="http://schemas.openxmlformats.org/officeDocument/2006/relationships" xmlns:m="http://schemas.openxmlformats.org/officeDocument/2006/math" xmlns:v="urn:schemas-microsoft-com:vml" xmlns:wp14="http://schemas.microsoft.com/office/word/2010/wordprocessingDrawing" xmlns:wp="http://schemas.openxmlformats.org/drawingml/2006/wordprocessingDrawing" xmlns:w10="urn:schemas-microsoft-com:office:word" xmlns:w="http://schemas.openxmlformats.org/wordprocessingml/2006/main" xmlns:w14="http://schemas.microsoft.com/office/word/2010/wordml" xmlns:w15="http://schemas.microsoft.com/office/word/2012/wordml" xmlns:w16cex="http://schemas.microsoft.com/office/word/2018/wordml/cex" xmlns:w16cid="http://schemas.microsoft.com/office/word/2016/wordml/cid" xmlns:w16="http://schemas.microsoft.com/office/word/2018/wordml" xmlns:w16du="http://schemas.microsoft.com/office/word/2023/wordml/word16du" xmlns:w16sdtdh="http://schemas.microsoft.com/office/word/2020/wordml/sdtdatahash" xmlns:w16se="http://schemas.microsoft.com/office/word/2015/wordml/symex" xmlns:wpg="http://schemas.microsoft.com/office/word/2010/wordprocessingGroup" xmlns:wpi="http://schemas.microsoft.com/office/word/2010/wordprocessingInk" xmlns:wne="http://schemas.microsoft.com/office/word/2006/wordml" xmlns:wps="http://schemas.microsoft.com/office/word/2010/wordprocessingShape" mc:Ignorable="w14 w15 w16se w16cid w16 w16cex w16sdtdh w16du wp14">
+<w:footnotes xmlns:wpc="http://schemas.microsoft.com/office/word/2010/wordprocessingCanvas" xmlns:cx="http://schemas.microsoft.com/office/drawing/2014/chartex" xmlns:cx1="http://schemas.microsoft.com/office/drawing/2015/9/8/chartex" xmlns:cx2="http://schemas.microsoft.com/office/drawing/2015/10/21/chartex" xmlns:cx3="http://schemas.microsoft.com/office/drawing/2016/5/9/chartex" xmlns:cx4="http://schemas.microsoft.com/office/drawing/2016/5/10/chartex" xmlns:cx5="http://schemas.microsoft.com/office/drawing/2016/5/11/chartex" xmlns:cx6="http://schemas.microsoft.com/office/drawing/2016/5/12/chartex" xmlns:cx7="http://schemas.microsoft.com/office/drawing/2016/5/13/chartex" xmlns:cx8="http://schemas.microsoft.com/office/drawing/2016/5/14/chartex" xmlns:mc="http://schemas.openxmlformats.org/markup-compatibility/2006" xmlns:aink="http://schemas.microsoft.com/office/drawing/2016/ink" xmlns:am3d="http://schemas.microsoft.com/office/drawing/2017/model3d" xmlns:o="urn:schemas-microsoft-com:office:office" xmlns:oel="http://schemas.microsoft.com/office/2019/extlst" xmlns:r="http://schemas.openxmlformats.org/officeDocument/2006/relationships" xmlns:m="http://schemas.openxmlformats.org/officeDocument/2006/math" xmlns:v="urn:schemas-microsoft-com:vml" xmlns:wp14="http://schemas.microsoft.com/office/word/2010/wordprocessingDrawing" xmlns:wp="http://schemas.openxmlformats.org/drawingml/2006/wordprocessingDrawing" xmlns:w10="urn:schemas-microsoft-com:office:word" xmlns:w="http://schemas.openxmlformats.org/wordprocessingml/2006/main" xmlns:w14="http://schemas.microsoft.com/office/word/2010/wordml" xmlns:w15="http://schemas.microsoft.com/office/word/2012/wordml" xmlns:w16cex="http://schemas.microsoft.com/office/word/2018/wordml/cex" xmlns:w16cid="http://schemas.microsoft.com/office/word/2016/wordml/cid" xmlns:w16="http://schemas.microsoft.com/office/word/2018/wordml" xmlns:w16du="http://schemas.microsoft.com/office/word/2023/wordml/word16du" xmlns:w16sdtdh="http://schemas.microsoft.com/office/word/2020/wordml/sdtdatahash" xmlns:w16sdtfl="http://schemas.microsoft.com/office/word/2024/wordml/sdtformatlock" xmlns:w16se="http://schemas.microsoft.com/office/word/2015/wordml/symex" xmlns:wpg="http://schemas.microsoft.com/office/word/2010/wordprocessingGroup" xmlns:wpi="http://schemas.microsoft.com/office/word/2010/wordprocessingInk" xmlns:wne="http://schemas.microsoft.com/office/word/2006/wordml" xmlns:wps="http://schemas.microsoft.com/office/word/2010/wordprocessingShape" mc:Ignorable="w14 w15 w16se w16cid w16 w16cex w16sdtdh w16sdtfl w16du wp14">
   <w:footnote w:type="separator" w:id="-1">
     <w:p>
       <w:pPr>
@@ -8349,7 +8560,7 @@
 </file>
 
 <file path=word/numbering.xml><?xml version="1.0" encoding="utf-8"?>
-<w:numbering xmlns:wpc="http://schemas.microsoft.com/office/word/2010/wordprocessingCanvas" xmlns:cx="http://schemas.microsoft.com/office/drawing/2014/chartex" xmlns:cx1="http://schemas.microsoft.com/office/drawing/2015/9/8/chartex" xmlns:cx2="http://schemas.microsoft.com/office/drawing/2015/10/21/chartex" xmlns:cx3="http://schemas.microsoft.com/office/drawing/2016/5/9/chartex" xmlns:cx4="http://schemas.microsoft.com/office/drawing/2016/5/10/chartex" xmlns:cx5="http://schemas.microsoft.com/office/drawing/2016/5/11/chartex" xmlns:cx6="http://schemas.microsoft.com/office/drawing/2016/5/12/chartex" xmlns:cx7="http://schemas.microsoft.com/office/drawing/2016/5/13/chartex" xmlns:cx8="http://schemas.microsoft.com/office/drawing/2016/5/14/chartex" xmlns:mc="http://schemas.openxmlformats.org/markup-compatibility/2006" xmlns:aink="http://schemas.microsoft.com/office/drawing/2016/ink" xmlns:am3d="http://schemas.microsoft.com/office/drawing/2017/model3d" xmlns:o="urn:schemas-microsoft-com:office:office" xmlns:oel="http://schemas.microsoft.com/office/2019/extlst" xmlns:r="http://schemas.openxmlformats.org/officeDocument/2006/relationships" xmlns:m="http://schemas.openxmlformats.org/officeDocument/2006/math" xmlns:v="urn:schemas-microsoft-com:vml" xmlns:wp14="http://schemas.microsoft.com/office/word/2010/wordprocessingDrawing" xmlns:wp="http://schemas.openxmlformats.org/drawingml/2006/wordprocessingDrawing" xmlns:w10="urn:schemas-microsoft-com:office:word" xmlns:w="http://schemas.openxmlformats.org/wordprocessingml/2006/main" xmlns:w14="http://schemas.microsoft.com/office/word/2010/wordml" xmlns:w15="http://schemas.microsoft.com/office/word/2012/wordml" xmlns:w16cex="http://schemas.microsoft.com/office/word/2018/wordml/cex" xmlns:w16cid="http://schemas.microsoft.com/office/word/2016/wordml/cid" xmlns:w16="http://schemas.microsoft.com/office/word/2018/wordml" xmlns:w16du="http://schemas.microsoft.com/office/word/2023/wordml/word16du" xmlns:w16sdtdh="http://schemas.microsoft.com/office/word/2020/wordml/sdtdatahash" xmlns:w16se="http://schemas.microsoft.com/office/word/2015/wordml/symex" xmlns:wpg="http://schemas.microsoft.com/office/word/2010/wordprocessingGroup" xmlns:wpi="http://schemas.microsoft.com/office/word/2010/wordprocessingInk" xmlns:wne="http://schemas.microsoft.com/office/word/2006/wordml" xmlns:wps="http://schemas.microsoft.com/office/word/2010/wordprocessingShape" mc:Ignorable="w14 w15 w16se w16cid w16 w16cex w16sdtdh w16du wp14">
+<w:numbering xmlns:wpc="http://schemas.microsoft.com/office/word/2010/wordprocessingCanvas" xmlns:cx="http://schemas.microsoft.com/office/drawing/2014/chartex" xmlns:cx1="http://schemas.microsoft.com/office/drawing/2015/9/8/chartex" xmlns:cx2="http://schemas.microsoft.com/office/drawing/2015/10/21/chartex" xmlns:cx3="http://schemas.microsoft.com/office/drawing/2016/5/9/chartex" xmlns:cx4="http://schemas.microsoft.com/office/drawing/2016/5/10/chartex" xmlns:cx5="http://schemas.microsoft.com/office/drawing/2016/5/11/chartex" xmlns:cx6="http://schemas.microsoft.com/office/drawing/2016/5/12/chartex" xmlns:cx7="http://schemas.microsoft.com/office/drawing/2016/5/13/chartex" xmlns:cx8="http://schemas.microsoft.com/office/drawing/2016/5/14/chartex" xmlns:mc="http://schemas.openxmlformats.org/markup-compatibility/2006" xmlns:aink="http://schemas.microsoft.com/office/drawing/2016/ink" xmlns:am3d="http://schemas.microsoft.com/office/drawing/2017/model3d" xmlns:o="urn:schemas-microsoft-com:office:office" xmlns:oel="http://schemas.microsoft.com/office/2019/extlst" xmlns:r="http://schemas.openxmlformats.org/officeDocument/2006/relationships" xmlns:m="http://schemas.openxmlformats.org/officeDocument/2006/math" xmlns:v="urn:schemas-microsoft-com:vml" xmlns:wp14="http://schemas.microsoft.com/office/word/2010/wordprocessingDrawing" xmlns:wp="http://schemas.openxmlformats.org/drawingml/2006/wordprocessingDrawing" xmlns:w10="urn:schemas-microsoft-com:office:word" xmlns:w="http://schemas.openxmlformats.org/wordprocessingml/2006/main" xmlns:w14="http://schemas.microsoft.com/office/word/2010/wordml" xmlns:w15="http://schemas.microsoft.com/office/word/2012/wordml" xmlns:w16cex="http://schemas.microsoft.com/office/word/2018/wordml/cex" xmlns:w16cid="http://schemas.microsoft.com/office/word/2016/wordml/cid" xmlns:w16="http://schemas.microsoft.com/office/word/2018/wordml" xmlns:w16du="http://schemas.microsoft.com/office/word/2023/wordml/word16du" xmlns:w16sdtdh="http://schemas.microsoft.com/office/word/2020/wordml/sdtdatahash" xmlns:w16sdtfl="http://schemas.microsoft.com/office/word/2024/wordml/sdtformatlock" xmlns:w16se="http://schemas.microsoft.com/office/word/2015/wordml/symex" xmlns:wpg="http://schemas.microsoft.com/office/word/2010/wordprocessingGroup" xmlns:wpi="http://schemas.microsoft.com/office/word/2010/wordprocessingInk" xmlns:wne="http://schemas.microsoft.com/office/word/2006/wordml" xmlns:wps="http://schemas.microsoft.com/office/word/2010/wordprocessingShape" mc:Ignorable="w14 w15 w16se w16cid w16 w16cex w16sdtdh w16sdtfl w16du wp14">
   <w:abstractNum w:abstractNumId="0" w15:restartNumberingAfterBreak="0">
     <w:nsid w:val="11312503"/>
     <w:multiLevelType w:val="multilevel"/>
@@ -10334,7 +10545,7 @@
 </file>
 
 <file path=word/styles.xml><?xml version="1.0" encoding="utf-8"?>
-<w:styles xmlns:mc="http://schemas.openxmlformats.org/markup-compatibility/2006" xmlns:r="http://schemas.openxmlformats.org/officeDocument/2006/relationships" xmlns:w="http://schemas.openxmlformats.org/wordprocessingml/2006/main" xmlns:w14="http://schemas.microsoft.com/office/word/2010/wordml" xmlns:w15="http://schemas.microsoft.com/office/word/2012/wordml" xmlns:w16cex="http://schemas.microsoft.com/office/word/2018/wordml/cex" xmlns:w16cid="http://schemas.microsoft.com/office/word/2016/wordml/cid" xmlns:w16="http://schemas.microsoft.com/office/word/2018/wordml" xmlns:w16du="http://schemas.microsoft.com/office/word/2023/wordml/word16du" xmlns:w16sdtdh="http://schemas.microsoft.com/office/word/2020/wordml/sdtdatahash" xmlns:w16se="http://schemas.microsoft.com/office/word/2015/wordml/symex" mc:Ignorable="w14 w15 w16se w16cid w16 w16cex w16sdtdh w16du">
+<w:styles xmlns:mc="http://schemas.openxmlformats.org/markup-compatibility/2006" xmlns:r="http://schemas.openxmlformats.org/officeDocument/2006/relationships" xmlns:w="http://schemas.openxmlformats.org/wordprocessingml/2006/main" xmlns:w14="http://schemas.microsoft.com/office/word/2010/wordml" xmlns:w15="http://schemas.microsoft.com/office/word/2012/wordml" xmlns:w16cex="http://schemas.microsoft.com/office/word/2018/wordml/cex" xmlns:w16cid="http://schemas.microsoft.com/office/word/2016/wordml/cid" xmlns:w16="http://schemas.microsoft.com/office/word/2018/wordml" xmlns:w16du="http://schemas.microsoft.com/office/word/2023/wordml/word16du" xmlns:w16sdtdh="http://schemas.microsoft.com/office/word/2020/wordml/sdtdatahash" xmlns:w16sdtfl="http://schemas.microsoft.com/office/word/2024/wordml/sdtformatlock" xmlns:w16se="http://schemas.microsoft.com/office/word/2015/wordml/symex" mc:Ignorable="w14 w15 w16se w16cid w16 w16cex w16sdtdh w16sdtfl w16du">
   <w:docDefaults>
     <w:rPrDefault>
       <w:rPr>
@@ -10945,6 +11156,7 @@
   <w:style w:type="character" w:default="1" w:styleId="DefaultParagraphFont">
     <w:name w:val="Default Paragraph Font"/>
     <w:uiPriority w:val="1"/>
+    <w:semiHidden/>
     <w:unhideWhenUsed/>
   </w:style>
   <w:style w:type="table" w:default="1" w:styleId="TableNormal">
@@ -11511,7 +11723,7 @@
 </file>
 
 <file path=word/glossary/document.xml><?xml version="1.0" encoding="utf-8"?>
-<w:glossaryDocument xmlns:wpc="http://schemas.microsoft.com/office/word/2010/wordprocessingCanvas" xmlns:cx="http://schemas.microsoft.com/office/drawing/2014/chartex" xmlns:cx1="http://schemas.microsoft.com/office/drawing/2015/9/8/chartex" xmlns:cx2="http://schemas.microsoft.com/office/drawing/2015/10/21/chartex" xmlns:cx3="http://schemas.microsoft.com/office/drawing/2016/5/9/chartex" xmlns:cx4="http://schemas.microsoft.com/office/drawing/2016/5/10/chartex" xmlns:cx5="http://schemas.microsoft.com/office/drawing/2016/5/11/chartex" xmlns:cx6="http://schemas.microsoft.com/office/drawing/2016/5/12/chartex" xmlns:cx7="http://schemas.microsoft.com/office/drawing/2016/5/13/chartex" xmlns:cx8="http://schemas.microsoft.com/office/drawing/2016/5/14/chartex" xmlns:mc="http://schemas.openxmlformats.org/markup-compatibility/2006" xmlns:aink="http://schemas.microsoft.com/office/drawing/2016/ink" xmlns:am3d="http://schemas.microsoft.com/office/drawing/2017/model3d" xmlns:o="urn:schemas-microsoft-com:office:office" xmlns:oel="http://schemas.microsoft.com/office/2019/extlst" xmlns:r="http://schemas.openxmlformats.org/officeDocument/2006/relationships" xmlns:m="http://schemas.openxmlformats.org/officeDocument/2006/math" xmlns:v="urn:schemas-microsoft-com:vml" xmlns:wp14="http://schemas.microsoft.com/office/word/2010/wordprocessingDrawing" xmlns:wp="http://schemas.openxmlformats.org/drawingml/2006/wordprocessingDrawing" xmlns:w10="urn:schemas-microsoft-com:office:word" xmlns:w="http://schemas.openxmlformats.org/wordprocessingml/2006/main" xmlns:w14="http://schemas.microsoft.com/office/word/2010/wordml" xmlns:w15="http://schemas.microsoft.com/office/word/2012/wordml" xmlns:w16cex="http://schemas.microsoft.com/office/word/2018/wordml/cex" xmlns:w16cid="http://schemas.microsoft.com/office/word/2016/wordml/cid" xmlns:w16="http://schemas.microsoft.com/office/word/2018/wordml" xmlns:w16du="http://schemas.microsoft.com/office/word/2023/wordml/word16du" xmlns:w16sdtdh="http://schemas.microsoft.com/office/word/2020/wordml/sdtdatahash" xmlns:w16se="http://schemas.microsoft.com/office/word/2015/wordml/symex" xmlns:wpg="http://schemas.microsoft.com/office/word/2010/wordprocessingGroup" xmlns:wpi="http://schemas.microsoft.com/office/word/2010/wordprocessingInk" xmlns:wne="http://schemas.microsoft.com/office/word/2006/wordml" xmlns:wps="http://schemas.microsoft.com/office/word/2010/wordprocessingShape" mc:Ignorable="w14 w15 w16se w16cid w16 w16cex w16sdtdh w16du wp14">
+<w:glossaryDocument xmlns:wpc="http://schemas.microsoft.com/office/word/2010/wordprocessingCanvas" xmlns:cx="http://schemas.microsoft.com/office/drawing/2014/chartex" xmlns:cx1="http://schemas.microsoft.com/office/drawing/2015/9/8/chartex" xmlns:cx2="http://schemas.microsoft.com/office/drawing/2015/10/21/chartex" xmlns:cx3="http://schemas.microsoft.com/office/drawing/2016/5/9/chartex" xmlns:cx4="http://schemas.microsoft.com/office/drawing/2016/5/10/chartex" xmlns:cx5="http://schemas.microsoft.com/office/drawing/2016/5/11/chartex" xmlns:cx6="http://schemas.microsoft.com/office/drawing/2016/5/12/chartex" xmlns:cx7="http://schemas.microsoft.com/office/drawing/2016/5/13/chartex" xmlns:cx8="http://schemas.microsoft.com/office/drawing/2016/5/14/chartex" xmlns:mc="http://schemas.openxmlformats.org/markup-compatibility/2006" xmlns:aink="http://schemas.microsoft.com/office/drawing/2016/ink" xmlns:am3d="http://schemas.microsoft.com/office/drawing/2017/model3d" xmlns:o="urn:schemas-microsoft-com:office:office" xmlns:oel="http://schemas.microsoft.com/office/2019/extlst" xmlns:r="http://schemas.openxmlformats.org/officeDocument/2006/relationships" xmlns:m="http://schemas.openxmlformats.org/officeDocument/2006/math" xmlns:v="urn:schemas-microsoft-com:vml" xmlns:wp14="http://schemas.microsoft.com/office/word/2010/wordprocessingDrawing" xmlns:wp="http://schemas.openxmlformats.org/drawingml/2006/wordprocessingDrawing" xmlns:w10="urn:schemas-microsoft-com:office:word" xmlns:w="http://schemas.openxmlformats.org/wordprocessingml/2006/main" xmlns:w14="http://schemas.microsoft.com/office/word/2010/wordml" xmlns:w15="http://schemas.microsoft.com/office/word/2012/wordml" xmlns:w16cex="http://schemas.microsoft.com/office/word/2018/wordml/cex" xmlns:w16cid="http://schemas.microsoft.com/office/word/2016/wordml/cid" xmlns:w16="http://schemas.microsoft.com/office/word/2018/wordml" xmlns:w16du="http://schemas.microsoft.com/office/word/2023/wordml/word16du" xmlns:w16sdtdh="http://schemas.microsoft.com/office/word/2020/wordml/sdtdatahash" xmlns:w16sdtfl="http://schemas.microsoft.com/office/word/2024/wordml/sdtformatlock" xmlns:w16se="http://schemas.microsoft.com/office/word/2015/wordml/symex" xmlns:wpg="http://schemas.microsoft.com/office/word/2010/wordprocessingGroup" xmlns:wpi="http://schemas.microsoft.com/office/word/2010/wordprocessingInk" xmlns:wne="http://schemas.microsoft.com/office/word/2006/wordml" xmlns:wps="http://schemas.microsoft.com/office/word/2010/wordprocessingShape" mc:Ignorable="w14 w15 w16se w16cid w16 w16cex w16sdtdh w16sdtfl w16du wp14">
   <w:docParts>
     <w:docPart>
       <w:docPartPr>
@@ -12200,7 +12412,7 @@
 </file>
 
 <file path=word/glossary/fontTable.xml><?xml version="1.0" encoding="utf-8"?>
-<w:fonts xmlns:mc="http://schemas.openxmlformats.org/markup-compatibility/2006" xmlns:r="http://schemas.openxmlformats.org/officeDocument/2006/relationships" xmlns:w="http://schemas.openxmlformats.org/wordprocessingml/2006/main" xmlns:w14="http://schemas.microsoft.com/office/word/2010/wordml" xmlns:w15="http://schemas.microsoft.com/office/word/2012/wordml" xmlns:w16cex="http://schemas.microsoft.com/office/word/2018/wordml/cex" xmlns:w16cid="http://schemas.microsoft.com/office/word/2016/wordml/cid" xmlns:w16="http://schemas.microsoft.com/office/word/2018/wordml" xmlns:w16du="http://schemas.microsoft.com/office/word/2023/wordml/word16du" xmlns:w16sdtdh="http://schemas.microsoft.com/office/word/2020/wordml/sdtdatahash" xmlns:w16se="http://schemas.microsoft.com/office/word/2015/wordml/symex" mc:Ignorable="w14 w15 w16se w16cid w16 w16cex w16sdtdh w16du">
+<w:fonts xmlns:mc="http://schemas.openxmlformats.org/markup-compatibility/2006" xmlns:r="http://schemas.openxmlformats.org/officeDocument/2006/relationships" xmlns:w="http://schemas.openxmlformats.org/wordprocessingml/2006/main" xmlns:w14="http://schemas.microsoft.com/office/word/2010/wordml" xmlns:w15="http://schemas.microsoft.com/office/word/2012/wordml" xmlns:w16cex="http://schemas.microsoft.com/office/word/2018/wordml/cex" xmlns:w16cid="http://schemas.microsoft.com/office/word/2016/wordml/cid" xmlns:w16="http://schemas.microsoft.com/office/word/2018/wordml" xmlns:w16du="http://schemas.microsoft.com/office/word/2023/wordml/word16du" xmlns:w16sdtdh="http://schemas.microsoft.com/office/word/2020/wordml/sdtdatahash" xmlns:w16sdtfl="http://schemas.microsoft.com/office/word/2024/wordml/sdtformatlock" xmlns:w16se="http://schemas.microsoft.com/office/word/2015/wordml/symex" mc:Ignorable="w14 w15 w16se w16cid w16 w16cex w16sdtdh w16sdtfl w16du">
   <w:font w:name="Symbol">
     <w:panose1 w:val="05050102010706020507"/>
     <w:charset w:val="02"/>
@@ -12259,7 +12471,7 @@
 </file>
 
 <file path=word/glossary/settings.xml><?xml version="1.0" encoding="utf-8"?>
-<w:settings xmlns:mc="http://schemas.openxmlformats.org/markup-compatibility/2006" xmlns:o="urn:schemas-microsoft-com:office:office" xmlns:r="http://schemas.openxmlformats.org/officeDocument/2006/relationships" xmlns:m="http://schemas.openxmlformats.org/officeDocument/2006/math" xmlns:v="urn:schemas-microsoft-com:vml" xmlns:w10="urn:schemas-microsoft-com:office:word" xmlns:w="http://schemas.openxmlformats.org/wordprocessingml/2006/main" xmlns:w14="http://schemas.microsoft.com/office/word/2010/wordml" xmlns:w15="http://schemas.microsoft.com/office/word/2012/wordml" xmlns:w16cex="http://schemas.microsoft.com/office/word/2018/wordml/cex" xmlns:w16cid="http://schemas.microsoft.com/office/word/2016/wordml/cid" xmlns:w16="http://schemas.microsoft.com/office/word/2018/wordml" xmlns:w16du="http://schemas.microsoft.com/office/word/2023/wordml/word16du" xmlns:w16sdtdh="http://schemas.microsoft.com/office/word/2020/wordml/sdtdatahash" xmlns:w16se="http://schemas.microsoft.com/office/word/2015/wordml/symex" xmlns:sl="http://schemas.openxmlformats.org/schemaLibrary/2006/main" mc:Ignorable="w14 w15 w16se w16cid w16 w16cex w16sdtdh w16du">
+<w:settings xmlns:mc="http://schemas.openxmlformats.org/markup-compatibility/2006" xmlns:o="urn:schemas-microsoft-com:office:office" xmlns:r="http://schemas.openxmlformats.org/officeDocument/2006/relationships" xmlns:m="http://schemas.openxmlformats.org/officeDocument/2006/math" xmlns:v="urn:schemas-microsoft-com:vml" xmlns:w10="urn:schemas-microsoft-com:office:word" xmlns:w="http://schemas.openxmlformats.org/wordprocessingml/2006/main" xmlns:w14="http://schemas.microsoft.com/office/word/2010/wordml" xmlns:w15="http://schemas.microsoft.com/office/word/2012/wordml" xmlns:w16cex="http://schemas.microsoft.com/office/word/2018/wordml/cex" xmlns:w16cid="http://schemas.microsoft.com/office/word/2016/wordml/cid" xmlns:w16="http://schemas.microsoft.com/office/word/2018/wordml" xmlns:w16du="http://schemas.microsoft.com/office/word/2023/wordml/word16du" xmlns:w16sdtdh="http://schemas.microsoft.com/office/word/2020/wordml/sdtdatahash" xmlns:w16sdtfl="http://schemas.microsoft.com/office/word/2024/wordml/sdtformatlock" xmlns:w16se="http://schemas.microsoft.com/office/word/2015/wordml/symex" xmlns:sl="http://schemas.openxmlformats.org/schemaLibrary/2006/main" mc:Ignorable="w14 w15 w16se w16cid w16 w16cex w16sdtdh w16sdtfl w16du">
   <w:view w:val="normal"/>
   <w:defaultTabStop w:val="720"/>
   <w:characterSpacingControl w:val="doNotCompress"/>
@@ -12284,7 +12496,9 @@
     <w:rsid w:val="003E48FB"/>
     <w:rsid w:val="003E4C64"/>
     <w:rsid w:val="004120BC"/>
+    <w:rsid w:val="00594F49"/>
     <w:rsid w:val="005A02ED"/>
+    <w:rsid w:val="006330EF"/>
     <w:rsid w:val="006B3BB2"/>
     <w:rsid w:val="0075080B"/>
     <w:rsid w:val="00751CCA"/>
@@ -12335,7 +12549,7 @@
 </file>
 
 <file path=word/glossary/styles.xml><?xml version="1.0" encoding="utf-8"?>
-<w:styles xmlns:mc="http://schemas.openxmlformats.org/markup-compatibility/2006" xmlns:r="http://schemas.openxmlformats.org/officeDocument/2006/relationships" xmlns:w="http://schemas.openxmlformats.org/wordprocessingml/2006/main" xmlns:w14="http://schemas.microsoft.com/office/word/2010/wordml" xmlns:w15="http://schemas.microsoft.com/office/word/2012/wordml" xmlns:w16cex="http://schemas.microsoft.com/office/word/2018/wordml/cex" xmlns:w16cid="http://schemas.microsoft.com/office/word/2016/wordml/cid" xmlns:w16="http://schemas.microsoft.com/office/word/2018/wordml" xmlns:w16du="http://schemas.microsoft.com/office/word/2023/wordml/word16du" xmlns:w16sdtdh="http://schemas.microsoft.com/office/word/2020/wordml/sdtdatahash" xmlns:w16se="http://schemas.microsoft.com/office/word/2015/wordml/symex" mc:Ignorable="w14 w15 w16se w16cid w16 w16cex w16sdtdh w16du">
+<w:styles xmlns:mc="http://schemas.openxmlformats.org/markup-compatibility/2006" xmlns:r="http://schemas.openxmlformats.org/officeDocument/2006/relationships" xmlns:w="http://schemas.openxmlformats.org/wordprocessingml/2006/main" xmlns:w14="http://schemas.microsoft.com/office/word/2010/wordml" xmlns:w15="http://schemas.microsoft.com/office/word/2012/wordml" xmlns:w16cex="http://schemas.microsoft.com/office/word/2018/wordml/cex" xmlns:w16cid="http://schemas.microsoft.com/office/word/2016/wordml/cid" xmlns:w16="http://schemas.microsoft.com/office/word/2018/wordml" xmlns:w16du="http://schemas.microsoft.com/office/word/2023/wordml/word16du" xmlns:w16sdtdh="http://schemas.microsoft.com/office/word/2020/wordml/sdtdatahash" xmlns:w16sdtfl="http://schemas.microsoft.com/office/word/2024/wordml/sdtformatlock" xmlns:w16se="http://schemas.microsoft.com/office/word/2015/wordml/symex" mc:Ignorable="w14 w15 w16se w16cid w16 w16cex w16sdtdh w16sdtfl w16du">
   <w:docDefaults>
     <w:rPrDefault>
       <w:rPr>
@@ -13056,7 +13270,7 @@
 </file>
 
 <file path=word/glossary/webSettings.xml><?xml version="1.0" encoding="utf-8"?>
-<w:webSettings xmlns:mc="http://schemas.openxmlformats.org/markup-compatibility/2006" xmlns:r="http://schemas.openxmlformats.org/officeDocument/2006/relationships" xmlns:w="http://schemas.openxmlformats.org/wordprocessingml/2006/main" xmlns:w14="http://schemas.microsoft.com/office/word/2010/wordml" xmlns:w15="http://schemas.microsoft.com/office/word/2012/wordml" xmlns:w16cex="http://schemas.microsoft.com/office/word/2018/wordml/cex" xmlns:w16cid="http://schemas.microsoft.com/office/word/2016/wordml/cid" xmlns:w16="http://schemas.microsoft.com/office/word/2018/wordml" xmlns:w16du="http://schemas.microsoft.com/office/word/2023/wordml/word16du" xmlns:w16sdtdh="http://schemas.microsoft.com/office/word/2020/wordml/sdtdatahash" xmlns:w16se="http://schemas.microsoft.com/office/word/2015/wordml/symex" mc:Ignorable="w14 w15 w16se w16cid w16 w16cex w16sdtdh w16du">
+<w:webSettings xmlns:mc="http://schemas.openxmlformats.org/markup-compatibility/2006" xmlns:r="http://schemas.openxmlformats.org/officeDocument/2006/relationships" xmlns:w="http://schemas.openxmlformats.org/wordprocessingml/2006/main" xmlns:w14="http://schemas.microsoft.com/office/word/2010/wordml" xmlns:w15="http://schemas.microsoft.com/office/word/2012/wordml" xmlns:w16cex="http://schemas.microsoft.com/office/word/2018/wordml/cex" xmlns:w16cid="http://schemas.microsoft.com/office/word/2016/wordml/cid" xmlns:w16="http://schemas.microsoft.com/office/word/2018/wordml" xmlns:w16du="http://schemas.microsoft.com/office/word/2023/wordml/word16du" xmlns:w16sdtdh="http://schemas.microsoft.com/office/word/2020/wordml/sdtdatahash" xmlns:w16sdtfl="http://schemas.microsoft.com/office/word/2024/wordml/sdtformatlock" xmlns:w16se="http://schemas.microsoft.com/office/word/2015/wordml/symex" mc:Ignorable="w14 w15 w16se w16cid w16 w16cex w16sdtdh w16sdtfl w16du">
   <w:optimizeForBrowser/>
   <w:allowPNG/>
 </w:webSettings>

</xml_diff>

<commit_message>
Update WSL installation directions
</commit_message>
<xml_diff>
--- a/CYBER360-Ex-1.2-Install-Toolsets.docx
+++ b/CYBER360-Ex-1.2-Install-Toolsets.docx
@@ -2721,23 +2721,7 @@
           <w:sz w:val="22"/>
           <w:szCs w:val="22"/>
         </w:rPr>
-        <w:t xml:space="preserve">search engine queries if you need to troubleshoot. As a last resort, you may install and use </w:t>
-      </w:r>
-      <w:proofErr w:type="gramStart"/>
-      <w:r>
-        <w:rPr>
-          <w:sz w:val="22"/>
-          <w:szCs w:val="22"/>
-        </w:rPr>
-        <w:t>a Linux</w:t>
-      </w:r>
-      <w:proofErr w:type="gramEnd"/>
-      <w:r>
-        <w:rPr>
-          <w:sz w:val="22"/>
-          <w:szCs w:val="22"/>
-        </w:rPr>
-        <w:t xml:space="preserve"> VM </w:t>
+        <w:t xml:space="preserve">search engine queries if you need to troubleshoot. As a last resort, you may install and use a Linux VM </w:t>
       </w:r>
       <w:proofErr w:type="gramStart"/>
       <w:r>
@@ -2829,7 +2813,6 @@
         </w:rPr>
         <w:t>, enter</w:t>
       </w:r>
-      <w:proofErr w:type="gramStart"/>
       <w:r>
         <w:rPr>
           <w:sz w:val="22"/>
@@ -2861,7 +2844,6 @@
         </w:rPr>
         <w:t>OptionalFeatures.exe</w:t>
       </w:r>
-      <w:proofErr w:type="gramEnd"/>
     </w:p>
     <w:p>
       <w:pPr>
@@ -3088,23 +3070,7 @@
           <w:sz w:val="22"/>
           <w:szCs w:val="22"/>
         </w:rPr>
-        <w:t xml:space="preserve"> the installation will </w:t>
-      </w:r>
-      <w:proofErr w:type="gramStart"/>
-      <w:r>
-        <w:rPr>
-          <w:sz w:val="22"/>
-          <w:szCs w:val="22"/>
-        </w:rPr>
-        <w:t>complete</w:t>
-      </w:r>
-      <w:proofErr w:type="gramEnd"/>
-      <w:r>
-        <w:rPr>
-          <w:sz w:val="22"/>
-          <w:szCs w:val="22"/>
-        </w:rPr>
-        <w:t xml:space="preserve">. </w:t>
+        <w:t xml:space="preserve"> the installation will complete. </w:t>
       </w:r>
       <w:r>
         <w:rPr>
@@ -3132,14 +3098,353 @@
           <w:sz w:val="22"/>
           <w:szCs w:val="22"/>
         </w:rPr>
-        <w:t>After Windows restarts</w:t>
-      </w:r>
-      <w:r>
-        <w:rPr>
-          <w:sz w:val="22"/>
-          <w:szCs w:val="22"/>
-        </w:rPr>
-        <w:t xml:space="preserve">, download and install the WSL kernel update from this official Microsoft link: </w:t>
+        <w:t>O</w:t>
+      </w:r>
+      <w:r>
+        <w:rPr>
+          <w:sz w:val="22"/>
+          <w:szCs w:val="22"/>
+        </w:rPr>
+        <w:t xml:space="preserve">pen the </w:t>
+      </w:r>
+      <w:r>
+        <w:rPr>
+          <w:b/>
+          <w:bCs/>
+          <w:sz w:val="22"/>
+          <w:szCs w:val="22"/>
+        </w:rPr>
+        <w:t>Microsoft Store</w:t>
+      </w:r>
+      <w:r>
+        <w:rPr>
+          <w:sz w:val="22"/>
+          <w:szCs w:val="22"/>
+        </w:rPr>
+        <w:t xml:space="preserve"> and search for </w:t>
+      </w:r>
+      <w:r>
+        <w:rPr>
+          <w:b/>
+          <w:bCs/>
+          <w:sz w:val="22"/>
+          <w:szCs w:val="22"/>
+        </w:rPr>
+        <w:t>Linux</w:t>
+      </w:r>
+      <w:r>
+        <w:rPr>
+          <w:sz w:val="22"/>
+          <w:szCs w:val="22"/>
+        </w:rPr>
+        <w:t xml:space="preserve"> distributions. S</w:t>
+      </w:r>
+      <w:r>
+        <w:rPr>
+          <w:sz w:val="22"/>
+          <w:szCs w:val="22"/>
+        </w:rPr>
+        <w:t xml:space="preserve">elect </w:t>
+      </w:r>
+      <w:r>
+        <w:rPr>
+          <w:sz w:val="22"/>
+          <w:szCs w:val="22"/>
+        </w:rPr>
+        <w:t>a</w:t>
+      </w:r>
+      <w:r>
+        <w:rPr>
+          <w:sz w:val="22"/>
+          <w:szCs w:val="22"/>
+        </w:rPr>
+        <w:t xml:space="preserve"> </w:t>
+      </w:r>
+      <w:r>
+        <w:rPr>
+          <w:sz w:val="22"/>
+          <w:szCs w:val="22"/>
+        </w:rPr>
+        <w:t>distribution</w:t>
+      </w:r>
+      <w:r>
+        <w:rPr>
+          <w:sz w:val="22"/>
+          <w:szCs w:val="22"/>
+        </w:rPr>
+        <w:t xml:space="preserve"> </w:t>
+      </w:r>
+      <w:r>
+        <w:rPr>
+          <w:sz w:val="22"/>
+          <w:szCs w:val="22"/>
+        </w:rPr>
+        <w:t>(</w:t>
+      </w:r>
+      <w:r>
+        <w:rPr>
+          <w:sz w:val="22"/>
+          <w:szCs w:val="22"/>
+        </w:rPr>
+        <w:t xml:space="preserve">a </w:t>
+      </w:r>
+      <w:r>
+        <w:rPr>
+          <w:sz w:val="22"/>
+          <w:szCs w:val="22"/>
+        </w:rPr>
+        <w:t>Linux</w:t>
+      </w:r>
+      <w:r>
+        <w:rPr>
+          <w:sz w:val="22"/>
+          <w:szCs w:val="22"/>
+        </w:rPr>
+        <w:t xml:space="preserve"> “flavor”)</w:t>
+      </w:r>
+      <w:r>
+        <w:rPr>
+          <w:sz w:val="22"/>
+          <w:szCs w:val="22"/>
+        </w:rPr>
+        <w:t xml:space="preserve"> you want to install.</w:t>
+      </w:r>
+      <w:r>
+        <w:rPr>
+          <w:sz w:val="22"/>
+          <w:szCs w:val="22"/>
+        </w:rPr>
+        <w:t xml:space="preserve"> (If you’re not sure, try </w:t>
+      </w:r>
+      <w:r>
+        <w:rPr>
+          <w:b/>
+          <w:bCs/>
+          <w:sz w:val="22"/>
+          <w:szCs w:val="22"/>
+        </w:rPr>
+        <w:t>Ubuntu</w:t>
+      </w:r>
+      <w:r>
+        <w:rPr>
+          <w:sz w:val="22"/>
+          <w:szCs w:val="22"/>
+        </w:rPr>
+        <w:t>.)</w:t>
+      </w:r>
+      <w:r>
+        <w:rPr>
+          <w:sz w:val="22"/>
+          <w:szCs w:val="22"/>
+        </w:rPr>
+        <w:t xml:space="preserve"> After installation, click </w:t>
+      </w:r>
+      <w:r>
+        <w:rPr>
+          <w:b/>
+          <w:bCs/>
+          <w:sz w:val="22"/>
+          <w:szCs w:val="22"/>
+        </w:rPr>
+        <w:t>Launch</w:t>
+      </w:r>
+      <w:r>
+        <w:rPr>
+          <w:sz w:val="22"/>
+          <w:szCs w:val="22"/>
+        </w:rPr>
+        <w:t xml:space="preserve">. </w:t>
+      </w:r>
+      <w:r>
+        <w:rPr>
+          <w:sz w:val="22"/>
+          <w:szCs w:val="22"/>
+        </w:rPr>
+        <w:t xml:space="preserve">The first time </w:t>
+      </w:r>
+      <w:proofErr w:type="gramStart"/>
+      <w:r>
+        <w:rPr>
+          <w:sz w:val="22"/>
+          <w:szCs w:val="22"/>
+        </w:rPr>
+        <w:t>runs</w:t>
+      </w:r>
+      <w:r>
+        <w:rPr>
+          <w:sz w:val="22"/>
+          <w:szCs w:val="22"/>
+        </w:rPr>
+        <w:t>,</w:t>
+      </w:r>
+      <w:proofErr w:type="gramEnd"/>
+      <w:r>
+        <w:rPr>
+          <w:sz w:val="22"/>
+          <w:szCs w:val="22"/>
+        </w:rPr>
+        <w:t xml:space="preserve"> </w:t>
+      </w:r>
+      <w:r>
+        <w:rPr>
+          <w:sz w:val="22"/>
+          <w:szCs w:val="22"/>
+        </w:rPr>
+        <w:t>it</w:t>
+      </w:r>
+      <w:r>
+        <w:rPr>
+          <w:sz w:val="22"/>
+          <w:szCs w:val="22"/>
+        </w:rPr>
+        <w:t xml:space="preserve"> will take </w:t>
+      </w:r>
+      <w:r>
+        <w:rPr>
+          <w:sz w:val="22"/>
+          <w:szCs w:val="22"/>
+        </w:rPr>
+        <w:t xml:space="preserve">a little more time </w:t>
+      </w:r>
+      <w:r>
+        <w:rPr>
+          <w:sz w:val="22"/>
+          <w:szCs w:val="22"/>
+        </w:rPr>
+        <w:t xml:space="preserve">to finish </w:t>
+      </w:r>
+      <w:r>
+        <w:rPr>
+          <w:sz w:val="22"/>
+          <w:szCs w:val="22"/>
+        </w:rPr>
+        <w:t>setting up</w:t>
+      </w:r>
+      <w:r>
+        <w:rPr>
+          <w:sz w:val="22"/>
+          <w:szCs w:val="22"/>
+        </w:rPr>
+        <w:t>.</w:t>
+      </w:r>
+    </w:p>
+    <w:p>
+      <w:pPr>
+        <w:pStyle w:val="ListParagraph"/>
+        <w:numPr>
+          <w:ilvl w:val="0"/>
+          <w:numId w:val="13"/>
+        </w:numPr>
+        <w:contextualSpacing w:val="0"/>
+        <w:rPr>
+          <w:sz w:val="22"/>
+          <w:szCs w:val="22"/>
+        </w:rPr>
+      </w:pPr>
+      <w:r>
+        <w:rPr>
+          <w:sz w:val="22"/>
+          <w:szCs w:val="22"/>
+        </w:rPr>
+        <w:t>Create</w:t>
+      </w:r>
+      <w:r>
+        <w:rPr>
+          <w:sz w:val="22"/>
+          <w:szCs w:val="22"/>
+        </w:rPr>
+        <w:t xml:space="preserve"> a username and password when prompted.</w:t>
+      </w:r>
+    </w:p>
+    <w:p>
+      <w:pPr>
+        <w:pStyle w:val="ListParagraph"/>
+        <w:numPr>
+          <w:ilvl w:val="0"/>
+          <w:numId w:val="13"/>
+        </w:numPr>
+        <w:contextualSpacing w:val="0"/>
+        <w:rPr>
+          <w:sz w:val="22"/>
+          <w:szCs w:val="22"/>
+        </w:rPr>
+      </w:pPr>
+      <w:r>
+        <w:rPr>
+          <w:sz w:val="22"/>
+          <w:szCs w:val="22"/>
+        </w:rPr>
+        <w:t>Yippee! Linux is now installed.</w:t>
+      </w:r>
+      <w:r>
+        <w:rPr>
+          <w:sz w:val="22"/>
+          <w:szCs w:val="22"/>
+        </w:rPr>
+        <w:t xml:space="preserve"> If you had trouble getting this far, here are a couple of troubleshooting tips:</w:t>
+      </w:r>
+    </w:p>
+    <w:p>
+      <w:pPr>
+        <w:pStyle w:val="ListParagraph"/>
+        <w:numPr>
+          <w:ilvl w:val="1"/>
+          <w:numId w:val="13"/>
+        </w:numPr>
+        <w:contextualSpacing w:val="0"/>
+        <w:rPr>
+          <w:sz w:val="22"/>
+          <w:szCs w:val="22"/>
+        </w:rPr>
+      </w:pPr>
+      <w:r>
+        <w:rPr>
+          <w:sz w:val="22"/>
+          <w:szCs w:val="22"/>
+        </w:rPr>
+        <w:t xml:space="preserve">If you see an error about WSL version or kernel, </w:t>
+      </w:r>
+      <w:r>
+        <w:rPr>
+          <w:sz w:val="22"/>
+          <w:szCs w:val="22"/>
+        </w:rPr>
+        <w:t>try</w:t>
+      </w:r>
+      <w:r>
+        <w:rPr>
+          <w:sz w:val="22"/>
+          <w:szCs w:val="22"/>
+        </w:rPr>
+        <w:t xml:space="preserve"> install</w:t>
+      </w:r>
+      <w:r>
+        <w:rPr>
+          <w:sz w:val="22"/>
+          <w:szCs w:val="22"/>
+        </w:rPr>
+        <w:t>ing</w:t>
+      </w:r>
+      <w:r>
+        <w:rPr>
+          <w:sz w:val="22"/>
+          <w:szCs w:val="22"/>
+        </w:rPr>
+        <w:t xml:space="preserve"> </w:t>
+      </w:r>
+      <w:r>
+        <w:rPr>
+          <w:sz w:val="22"/>
+          <w:szCs w:val="22"/>
+        </w:rPr>
+        <w:t>an</w:t>
+      </w:r>
+      <w:r>
+        <w:rPr>
+          <w:sz w:val="22"/>
+          <w:szCs w:val="22"/>
+        </w:rPr>
+        <w:t xml:space="preserve"> update from </w:t>
       </w:r>
       <w:hyperlink r:id="rId15" w:history="1">
         <w:r>
@@ -3156,335 +3461,7 @@
           <w:sz w:val="22"/>
           <w:szCs w:val="22"/>
         </w:rPr>
-        <w:t xml:space="preserve">  </w:t>
-      </w:r>
-      <w:r>
-        <w:rPr>
-          <w:sz w:val="22"/>
-          <w:szCs w:val="22"/>
-        </w:rPr>
-        <w:br/>
-        <w:t>After installing the update, restart your computer again.</w:t>
-      </w:r>
-    </w:p>
-    <w:p>
-      <w:pPr>
-        <w:pStyle w:val="ListParagraph"/>
-        <w:numPr>
-          <w:ilvl w:val="0"/>
-          <w:numId w:val="13"/>
-        </w:numPr>
-        <w:contextualSpacing w:val="0"/>
-        <w:rPr>
-          <w:sz w:val="22"/>
-          <w:szCs w:val="22"/>
-        </w:rPr>
-      </w:pPr>
-      <w:r>
-        <w:rPr>
-          <w:sz w:val="22"/>
-          <w:szCs w:val="22"/>
-        </w:rPr>
-        <w:t>O</w:t>
-      </w:r>
-      <w:r>
-        <w:rPr>
-          <w:sz w:val="22"/>
-          <w:szCs w:val="22"/>
-        </w:rPr>
-        <w:t xml:space="preserve">pen the </w:t>
-      </w:r>
-      <w:r>
-        <w:rPr>
-          <w:b/>
-          <w:bCs/>
-          <w:sz w:val="22"/>
-          <w:szCs w:val="22"/>
-        </w:rPr>
-        <w:t>Microsoft Store</w:t>
-      </w:r>
-      <w:r>
-        <w:rPr>
-          <w:sz w:val="22"/>
-          <w:szCs w:val="22"/>
-        </w:rPr>
-        <w:t xml:space="preserve"> and search for </w:t>
-      </w:r>
-      <w:r>
-        <w:rPr>
-          <w:b/>
-          <w:bCs/>
-          <w:sz w:val="22"/>
-          <w:szCs w:val="22"/>
-        </w:rPr>
-        <w:t>Linux</w:t>
-      </w:r>
-      <w:r>
-        <w:rPr>
-          <w:sz w:val="22"/>
-          <w:szCs w:val="22"/>
-        </w:rPr>
-        <w:t xml:space="preserve"> distributions. S</w:t>
-      </w:r>
-      <w:r>
-        <w:rPr>
-          <w:sz w:val="22"/>
-          <w:szCs w:val="22"/>
-        </w:rPr>
-        <w:t xml:space="preserve">elect </w:t>
-      </w:r>
-      <w:r>
-        <w:rPr>
-          <w:sz w:val="22"/>
-          <w:szCs w:val="22"/>
-        </w:rPr>
-        <w:t>a</w:t>
-      </w:r>
-      <w:r>
-        <w:rPr>
-          <w:sz w:val="22"/>
-          <w:szCs w:val="22"/>
-        </w:rPr>
-        <w:t xml:space="preserve"> </w:t>
-      </w:r>
-      <w:r>
-        <w:rPr>
-          <w:sz w:val="22"/>
-          <w:szCs w:val="22"/>
-        </w:rPr>
-        <w:t>distribution</w:t>
-      </w:r>
-      <w:r>
-        <w:rPr>
-          <w:sz w:val="22"/>
-          <w:szCs w:val="22"/>
-        </w:rPr>
-        <w:t xml:space="preserve"> </w:t>
-      </w:r>
-      <w:r>
-        <w:rPr>
-          <w:sz w:val="22"/>
-          <w:szCs w:val="22"/>
-        </w:rPr>
-        <w:t>(</w:t>
-      </w:r>
-      <w:r>
-        <w:rPr>
-          <w:sz w:val="22"/>
-          <w:szCs w:val="22"/>
-        </w:rPr>
-        <w:t xml:space="preserve">a </w:t>
-      </w:r>
-      <w:r>
-        <w:rPr>
-          <w:sz w:val="22"/>
-          <w:szCs w:val="22"/>
-        </w:rPr>
-        <w:t>Linux</w:t>
-      </w:r>
-      <w:r>
-        <w:rPr>
-          <w:sz w:val="22"/>
-          <w:szCs w:val="22"/>
-        </w:rPr>
-        <w:t xml:space="preserve"> “flavor”)</w:t>
-      </w:r>
-      <w:r>
-        <w:rPr>
-          <w:sz w:val="22"/>
-          <w:szCs w:val="22"/>
-        </w:rPr>
-        <w:t xml:space="preserve"> you want to install.</w:t>
-      </w:r>
-      <w:r>
-        <w:rPr>
-          <w:sz w:val="22"/>
-          <w:szCs w:val="22"/>
-        </w:rPr>
-        <w:t xml:space="preserve"> (If you’re not sure, try </w:t>
-      </w:r>
-      <w:r>
-        <w:rPr>
-          <w:b/>
-          <w:bCs/>
-          <w:sz w:val="22"/>
-          <w:szCs w:val="22"/>
-        </w:rPr>
-        <w:t>Ubuntu</w:t>
-      </w:r>
-      <w:r>
-        <w:rPr>
-          <w:sz w:val="22"/>
-          <w:szCs w:val="22"/>
-        </w:rPr>
-        <w:t>.)</w:t>
-      </w:r>
-      <w:r>
-        <w:rPr>
-          <w:sz w:val="22"/>
-          <w:szCs w:val="22"/>
-        </w:rPr>
-        <w:t xml:space="preserve"> After installation, click </w:t>
-      </w:r>
-      <w:r>
-        <w:rPr>
-          <w:b/>
-          <w:bCs/>
-          <w:sz w:val="22"/>
-          <w:szCs w:val="22"/>
-        </w:rPr>
-        <w:t>Launch</w:t>
-      </w:r>
-      <w:r>
-        <w:rPr>
-          <w:sz w:val="22"/>
-          <w:szCs w:val="22"/>
-        </w:rPr>
-        <w:t xml:space="preserve">. </w:t>
-      </w:r>
-      <w:r>
-        <w:rPr>
-          <w:sz w:val="22"/>
-          <w:szCs w:val="22"/>
-        </w:rPr>
-        <w:t xml:space="preserve">The first time </w:t>
-      </w:r>
-      <w:proofErr w:type="gramStart"/>
-      <w:r>
-        <w:rPr>
-          <w:sz w:val="22"/>
-          <w:szCs w:val="22"/>
-        </w:rPr>
-        <w:t>runs</w:t>
-      </w:r>
-      <w:r>
-        <w:rPr>
-          <w:sz w:val="22"/>
-          <w:szCs w:val="22"/>
-        </w:rPr>
-        <w:t>,</w:t>
-      </w:r>
-      <w:proofErr w:type="gramEnd"/>
-      <w:r>
-        <w:rPr>
-          <w:sz w:val="22"/>
-          <w:szCs w:val="22"/>
-        </w:rPr>
-        <w:t xml:space="preserve"> </w:t>
-      </w:r>
-      <w:r>
-        <w:rPr>
-          <w:sz w:val="22"/>
-          <w:szCs w:val="22"/>
-        </w:rPr>
-        <w:t>it</w:t>
-      </w:r>
-      <w:r>
-        <w:rPr>
-          <w:sz w:val="22"/>
-          <w:szCs w:val="22"/>
-        </w:rPr>
-        <w:t xml:space="preserve"> will take </w:t>
-      </w:r>
-      <w:r>
-        <w:rPr>
-          <w:sz w:val="22"/>
-          <w:szCs w:val="22"/>
-        </w:rPr>
-        <w:t xml:space="preserve">a little more time </w:t>
-      </w:r>
-      <w:r>
-        <w:rPr>
-          <w:sz w:val="22"/>
-          <w:szCs w:val="22"/>
-        </w:rPr>
-        <w:t xml:space="preserve">to finish </w:t>
-      </w:r>
-      <w:r>
-        <w:rPr>
-          <w:sz w:val="22"/>
-          <w:szCs w:val="22"/>
-        </w:rPr>
-        <w:t>setting up</w:t>
-      </w:r>
-      <w:r>
-        <w:rPr>
-          <w:sz w:val="22"/>
-          <w:szCs w:val="22"/>
-        </w:rPr>
-        <w:t>.</w:t>
-      </w:r>
-    </w:p>
-    <w:p>
-      <w:pPr>
-        <w:pStyle w:val="ListParagraph"/>
-        <w:numPr>
-          <w:ilvl w:val="0"/>
-          <w:numId w:val="13"/>
-        </w:numPr>
-        <w:contextualSpacing w:val="0"/>
-        <w:rPr>
-          <w:sz w:val="22"/>
-          <w:szCs w:val="22"/>
-        </w:rPr>
-      </w:pPr>
-      <w:r>
-        <w:rPr>
-          <w:sz w:val="22"/>
-          <w:szCs w:val="22"/>
-        </w:rPr>
-        <w:t>Create</w:t>
-      </w:r>
-      <w:r>
-        <w:rPr>
-          <w:sz w:val="22"/>
-          <w:szCs w:val="22"/>
-        </w:rPr>
-        <w:t xml:space="preserve"> a username and password when prompted.</w:t>
-      </w:r>
-    </w:p>
-    <w:p>
-      <w:pPr>
-        <w:pStyle w:val="ListParagraph"/>
-        <w:numPr>
-          <w:ilvl w:val="0"/>
-          <w:numId w:val="13"/>
-        </w:numPr>
-        <w:contextualSpacing w:val="0"/>
-        <w:rPr>
-          <w:sz w:val="22"/>
-          <w:szCs w:val="22"/>
-        </w:rPr>
-      </w:pPr>
-      <w:r>
-        <w:rPr>
-          <w:sz w:val="22"/>
-          <w:szCs w:val="22"/>
-        </w:rPr>
-        <w:t>Yippee! Linux is now installed.</w:t>
-      </w:r>
-      <w:r>
-        <w:rPr>
-          <w:sz w:val="22"/>
-          <w:szCs w:val="22"/>
-        </w:rPr>
-        <w:t xml:space="preserve"> If you </w:t>
-      </w:r>
-      <w:proofErr w:type="gramStart"/>
-      <w:r>
-        <w:rPr>
-          <w:sz w:val="22"/>
-          <w:szCs w:val="22"/>
-        </w:rPr>
-        <w:t>had</w:t>
-      </w:r>
-      <w:proofErr w:type="gramEnd"/>
-      <w:r>
-        <w:rPr>
-          <w:sz w:val="22"/>
-          <w:szCs w:val="22"/>
-        </w:rPr>
-        <w:t xml:space="preserve"> trouble getting this far, here are a couple of troubleshooting tips:</w:t>
+        <w:t xml:space="preserve"> .</w:t>
       </w:r>
     </w:p>
     <w:p>
@@ -3505,44 +3482,6 @@
           <w:sz w:val="22"/>
           <w:szCs w:val="22"/>
         </w:rPr>
-        <w:t xml:space="preserve">If you see an error about WSL version or kernel, be sure you installed the update from </w:t>
-      </w:r>
-      <w:hyperlink r:id="rId16" w:history="1">
-        <w:r>
-          <w:rPr>
-            <w:rStyle w:val="Hyperlink"/>
-            <w:sz w:val="22"/>
-            <w:szCs w:val="22"/>
-          </w:rPr>
-          <w:t>https://aka.ms/wsl2kernel</w:t>
-        </w:r>
-      </w:hyperlink>
-      <w:r>
-        <w:rPr>
-          <w:sz w:val="22"/>
-          <w:szCs w:val="22"/>
-        </w:rPr>
-        <w:t xml:space="preserve"> .</w:t>
-      </w:r>
-    </w:p>
-    <w:p>
-      <w:pPr>
-        <w:pStyle w:val="ListParagraph"/>
-        <w:numPr>
-          <w:ilvl w:val="1"/>
-          <w:numId w:val="13"/>
-        </w:numPr>
-        <w:contextualSpacing w:val="0"/>
-        <w:rPr>
-          <w:sz w:val="22"/>
-          <w:szCs w:val="22"/>
-        </w:rPr>
-      </w:pPr>
-      <w:r>
-        <w:rPr>
-          <w:sz w:val="22"/>
-          <w:szCs w:val="22"/>
-        </w:rPr>
         <w:t>If WSL still doesn’t work, try running this command in your Administrator-privileged PowerShell:</w:t>
       </w:r>
       <w:r>
@@ -3624,7 +3563,6 @@
           <w:sz w:val="22"/>
           <w:szCs w:val="22"/>
         </w:rPr>
-        <w:lastRenderedPageBreak/>
         <w:t xml:space="preserve">At your Linux shell prompt, enter the command: </w:t>
       </w:r>
       <w:r>
@@ -3766,6 +3704,7 @@
           <w:sz w:val="22"/>
           <w:szCs w:val="22"/>
         </w:rPr>
+        <w:lastRenderedPageBreak/>
         <w:t xml:space="preserve">The </w:t>
       </w:r>
       <w:r>
@@ -3811,7 +3750,7 @@
         </w:rPr>
         <w:t xml:space="preserve">Visit </w:t>
       </w:r>
-      <w:hyperlink r:id="rId17" w:history="1">
+      <w:hyperlink r:id="rId16" w:history="1">
         <w:r>
           <w:rPr>
             <w:rStyle w:val="Hyperlink"/>
@@ -4500,7 +4439,7 @@
         </w:rPr>
         <w:t xml:space="preserve">: </w:t>
       </w:r>
-      <w:hyperlink r:id="rId18" w:history="1">
+      <w:hyperlink r:id="rId17" w:history="1">
         <w:r>
           <w:rPr>
             <w:rStyle w:val="Hyperlink"/>
@@ -4531,7 +4470,6 @@
           <w:sz w:val="22"/>
           <w:szCs w:val="22"/>
         </w:rPr>
-        <w:lastRenderedPageBreak/>
         <w:t>For example, if you selected Ubuntu as your Linux distribution,</w:t>
       </w:r>
       <w:r>
@@ -4543,7 +4481,7 @@
         </w:rPr>
         <w:t xml:space="preserve"> click on the link to </w:t>
       </w:r>
-      <w:hyperlink r:id="rId19" w:history="1">
+      <w:hyperlink r:id="rId18" w:history="1">
         <w:r>
           <w:rPr>
             <w:rStyle w:val="Hyperlink"/>
@@ -4663,6 +4601,7 @@
           <w:sz w:val="22"/>
           <w:szCs w:val="22"/>
         </w:rPr>
+        <w:lastRenderedPageBreak/>
         <w:t>sudo apt update</w:t>
       </w:r>
       <w:r>
@@ -5356,7 +5295,7 @@
         </w:rPr>
         <w:t xml:space="preserve"> from </w:t>
       </w:r>
-      <w:hyperlink r:id="rId20" w:history="1">
+      <w:hyperlink r:id="rId19" w:history="1">
         <w:r>
           <w:rPr>
             <w:rStyle w:val="Hyperlink"/>
@@ -5474,7 +5413,6 @@
           <w:sz w:val="22"/>
           <w:szCs w:val="22"/>
         </w:rPr>
-        <w:lastRenderedPageBreak/>
         <w:t>Create a short script:</w:t>
       </w:r>
     </w:p>
@@ -5623,6 +5561,14 @@
           <w:szCs w:val="22"/>
         </w:rPr>
         <w:br/>
+      </w:r>
+      <w:r>
+        <w:rPr>
+          <w:rStyle w:val="CommandChar"/>
+          <w:sz w:val="22"/>
+          <w:szCs w:val="22"/>
+        </w:rPr>
+        <w:lastRenderedPageBreak/>
         <w:t>$name=Read-Host "What is your name?"</w:t>
       </w:r>
       <w:r>
@@ -5792,7 +5738,7 @@
                     <pic:cNvPicPr/>
                   </pic:nvPicPr>
                   <pic:blipFill>
-                    <a:blip r:embed="rId21"/>
+                    <a:blip r:embed="rId20"/>
                     <a:stretch>
                       <a:fillRect/>
                     </a:stretch>
@@ -5881,17 +5827,8 @@
           <w:sz w:val="22"/>
           <w:szCs w:val="22"/>
         </w:rPr>
-        <w:t xml:space="preserve">file it is. Second, even if VSCode knows what kind of file it is, VSCode does not have a PowerShell Extension installed. Let’s fix these </w:t>
-      </w:r>
-      <w:proofErr w:type="gramStart"/>
-      <w:r>
-        <w:rPr>
-          <w:sz w:val="22"/>
-          <w:szCs w:val="22"/>
-        </w:rPr>
-        <w:t>problem</w:t>
-      </w:r>
-      <w:proofErr w:type="gramEnd"/>
+        <w:t>file it is. Second, even if VSCode knows what kind of file it is, VSCode does not have a PowerShell Extension installed. Let’s fix these problem</w:t>
+      </w:r>
       <w:r>
         <w:rPr>
           <w:sz w:val="22"/>
@@ -6023,7 +5960,6 @@
           <w:sz w:val="22"/>
           <w:szCs w:val="22"/>
         </w:rPr>
-        <w:lastRenderedPageBreak/>
         <w:t xml:space="preserve">Shortly after </w:t>
       </w:r>
       <w:r>
@@ -6076,7 +6012,7 @@
                     <pic:cNvPicPr/>
                   </pic:nvPicPr>
                   <pic:blipFill>
-                    <a:blip r:embed="rId22"/>
+                    <a:blip r:embed="rId21"/>
                     <a:stretch>
                       <a:fillRect/>
                     </a:stretch>
@@ -6115,6 +6051,7 @@
           <w:sz w:val="22"/>
           <w:szCs w:val="22"/>
         </w:rPr>
+        <w:lastRenderedPageBreak/>
         <w:t xml:space="preserve">VSCode realized that this is a PowerShell file and suggested a recommended extension to work with the file. Click </w:t>
       </w:r>
       <w:r>
@@ -6657,7 +6594,6 @@
           <w:sz w:val="22"/>
           <w:szCs w:val="22"/>
         </w:rPr>
-        <w:lastRenderedPageBreak/>
         <w:t>Compare your screen</w:t>
       </w:r>
       <w:r>
@@ -6706,7 +6642,7 @@
                     <pic:cNvPicPr/>
                   </pic:nvPicPr>
                   <pic:blipFill>
-                    <a:blip r:embed="rId23"/>
+                    <a:blip r:embed="rId22"/>
                     <a:stretch>
                       <a:fillRect/>
                     </a:stretch>
@@ -6947,6 +6883,7 @@
           <w:sz w:val="22"/>
           <w:szCs w:val="22"/>
         </w:rPr>
+        <w:lastRenderedPageBreak/>
         <w:t>The Debug toolbar is displayed</w:t>
       </w:r>
       <w:r>
@@ -7006,7 +6943,7 @@
                     <pic:cNvPicPr/>
                   </pic:nvPicPr>
                   <pic:blipFill>
-                    <a:blip r:embed="rId24"/>
+                    <a:blip r:embed="rId23"/>
                     <a:stretch>
                       <a:fillRect/>
                     </a:stretch>
@@ -7109,7 +7046,7 @@
                     <pic:cNvPicPr/>
                   </pic:nvPicPr>
                   <pic:blipFill>
-                    <a:blip r:embed="rId25"/>
+                    <a:blip r:embed="rId24"/>
                     <a:stretch>
                       <a:fillRect/>
                     </a:stretch>
@@ -7220,7 +7157,7 @@
                     <pic:cNvPicPr/>
                   </pic:nvPicPr>
                   <pic:blipFill>
-                    <a:blip r:embed="rId26"/>
+                    <a:blip r:embed="rId25"/>
                     <a:stretch>
                       <a:fillRect/>
                     </a:stretch>
@@ -7331,7 +7268,7 @@
                     <pic:cNvPicPr/>
                   </pic:nvPicPr>
                   <pic:blipFill>
-                    <a:blip r:embed="rId27"/>
+                    <a:blip r:embed="rId26"/>
                     <a:stretch>
                       <a:fillRect/>
                     </a:stretch>
@@ -7442,7 +7379,7 @@
                     <pic:cNvPicPr/>
                   </pic:nvPicPr>
                   <pic:blipFill>
-                    <a:blip r:embed="rId28"/>
+                    <a:blip r:embed="rId27"/>
                     <a:stretch>
                       <a:fillRect/>
                     </a:stretch>
@@ -7555,7 +7492,7 @@
                     <pic:cNvPicPr/>
                   </pic:nvPicPr>
                   <pic:blipFill>
-                    <a:blip r:embed="rId29"/>
+                    <a:blip r:embed="rId28"/>
                     <a:stretch>
                       <a:fillRect/>
                     </a:stretch>
@@ -7663,7 +7600,6 @@
           <w:sz w:val="22"/>
           <w:szCs w:val="22"/>
         </w:rPr>
-        <w:lastRenderedPageBreak/>
         <w:t>Fix the code so it works correctly</w:t>
       </w:r>
       <w:r>
@@ -7825,7 +7761,7 @@
                     <pic:cNvPicPr/>
                   </pic:nvPicPr>
                   <pic:blipFill>
-                    <a:blip r:embed="rId30"/>
+                    <a:blip r:embed="rId29"/>
                     <a:stretch>
                       <a:fillRect/>
                     </a:stretch>
@@ -8049,7 +7985,7 @@
                     <pic:cNvPicPr/>
                   </pic:nvPicPr>
                   <pic:blipFill>
-                    <a:blip r:embed="rId31"/>
+                    <a:blip r:embed="rId30"/>
                     <a:stretch>
                       <a:fillRect/>
                     </a:stretch>
@@ -8173,7 +8109,7 @@
       </w:r>
     </w:p>
     <w:sectPr>
-      <w:footerReference w:type="default" r:id="rId32"/>
+      <w:footerReference w:type="default" r:id="rId31"/>
       <w:pgSz w:w="12240" w:h="15840"/>
       <w:pgMar w:top="720" w:right="720" w:bottom="1152" w:left="720" w:header="0" w:footer="288" w:gutter="0"/>
       <w:cols w:space="720"/>
@@ -12442,12 +12378,14 @@
     <w:sig w:usb0="00000000" w:usb1="10000000" w:usb2="00000000" w:usb3="00000000" w:csb0="80000000" w:csb1="00000000"/>
   </w:font>
   <w:font w:name="Aptos">
+    <w:altName w:val="Calibri"/>
     <w:charset w:val="00"/>
     <w:family w:val="swiss"/>
     <w:pitch w:val="variable"/>
     <w:sig w:usb0="20000287" w:usb1="00000003" w:usb2="00000000" w:usb3="00000000" w:csb0="0000019F" w:csb1="00000000"/>
   </w:font>
   <w:font w:name="Aptos Display">
+    <w:altName w:val="Calibri"/>
     <w:charset w:val="00"/>
     <w:family w:val="swiss"/>
     <w:pitch w:val="variable"/>
@@ -12493,6 +12431,7 @@
     <w:rsid w:val="00226E99"/>
     <w:rsid w:val="002416B8"/>
     <w:rsid w:val="002C45DD"/>
+    <w:rsid w:val="002D163E"/>
     <w:rsid w:val="003E48FB"/>
     <w:rsid w:val="003E4C64"/>
     <w:rsid w:val="004120BC"/>
@@ -12522,6 +12461,7 @@
     <w:rsid w:val="00D67AF3"/>
     <w:rsid w:val="00D71CFA"/>
     <w:rsid w:val="00DC56A2"/>
+    <w:rsid w:val="00ED60DC"/>
     <w:rsid w:val="00EF632A"/>
     <w:rsid w:val="00F1080F"/>
     <w:rsid w:val="00F21E34"/>

</xml_diff>